<commit_message>
Corrections of card classes
</commit_message>
<xml_diff>
--- a/PlanDocuments/Diagram of Graph.docx
+++ b/PlanDocuments/Diagram of Graph.docx
@@ -2314,6 +2314,991 @@
         <mc:AlternateContent>
           <mc:Choice Requires="wps">
             <w:drawing>
+              <wp:anchor distT="0" distB="0" distL="114300" distR="114300" simplePos="0" relativeHeight="251699200" behindDoc="0" locked="0" layoutInCell="1" allowOverlap="1" wp14:anchorId="69B413CC" wp14:editId="18F19D50">
+                <wp:simplePos x="0" y="0"/>
+                <wp:positionH relativeFrom="column">
+                  <wp:posOffset>-242821</wp:posOffset>
+                </wp:positionH>
+                <wp:positionV relativeFrom="paragraph">
+                  <wp:posOffset>5136755</wp:posOffset>
+                </wp:positionV>
+                <wp:extent cx="1121434" cy="370936"/>
+                <wp:effectExtent l="0" t="0" r="0" b="0"/>
+                <wp:wrapNone/>
+                <wp:docPr id="26" name="Text Box 134"/>
+                <wp:cNvGraphicFramePr/>
+                <a:graphic xmlns:a="http://schemas.openxmlformats.org/drawingml/2006/main">
+                  <a:graphicData uri="http://schemas.microsoft.com/office/word/2010/wordprocessingShape">
+                    <wps:wsp>
+                      <wps:cNvSpPr txBox="1"/>
+                      <wps:spPr>
+                        <a:xfrm>
+                          <a:off x="0" y="0"/>
+                          <a:ext cx="1121434" cy="370936"/>
+                        </a:xfrm>
+                        <a:prstGeom prst="rect">
+                          <a:avLst/>
+                        </a:prstGeom>
+                        <a:noFill/>
+                        <a:ln w="6350">
+                          <a:noFill/>
+                        </a:ln>
+                      </wps:spPr>
+                      <wps:txbx>
+                        <w:txbxContent>
+                          <w:p>
+                            <w:pPr>
+                              <w:spacing w:line="256" w:lineRule="auto"/>
+                              <w:rPr>
+                                <w:sz w:val="24"/>
+                                <w:szCs w:val="24"/>
+                              </w:rPr>
+                            </w:pPr>
+                            <w:r>
+                              <w:rPr>
+                                <w:rFonts w:ascii="Calibri" w:eastAsia="Calibri" w:hAnsi="Calibri"/>
+                              </w:rPr>
+                              <w:t xml:space="preserve">Play card = </w:t>
+                            </w:r>
+                          </w:p>
+                        </w:txbxContent>
+                      </wps:txbx>
+                      <wps:bodyPr rot="0" spcFirstLastPara="0" vert="horz" wrap="square" lIns="91440" tIns="45720" rIns="91440" bIns="45720" numCol="1" spcCol="0" rtlCol="0" fromWordArt="0" anchor="t" anchorCtr="0" forceAA="0" compatLnSpc="1">
+                        <a:prstTxWarp prst="textNoShape">
+                          <a:avLst/>
+                        </a:prstTxWarp>
+                        <a:noAutofit/>
+                      </wps:bodyPr>
+                    </wps:wsp>
+                  </a:graphicData>
+                </a:graphic>
+                <wp14:sizeRelH relativeFrom="margin">
+                  <wp14:pctWidth>0</wp14:pctWidth>
+                </wp14:sizeRelH>
+                <wp14:sizeRelV relativeFrom="margin">
+                  <wp14:pctHeight>0</wp14:pctHeight>
+                </wp14:sizeRelV>
+              </wp:anchor>
+            </w:drawing>
+          </mc:Choice>
+          <mc:Fallback>
+            <w:pict>
+              <v:shapetype w14:anchorId="69B413CC" id="_x0000_t202" coordsize="21600,21600" o:spt="202" path="m,l,21600r21600,l21600,xe">
+                <v:stroke joinstyle="miter"/>
+                <v:path gradientshapeok="t" o:connecttype="rect"/>
+              </v:shapetype>
+              <v:shape id="Text Box 134" o:spid="_x0000_s1070" type="#_x0000_t202" style="position:absolute;margin-left:-19.1pt;margin-top:404.45pt;width:88.3pt;height:29.2pt;z-index:251699200;visibility:visible;mso-wrap-style:square;mso-width-percent:0;mso-height-percent:0;mso-wrap-distance-left:9pt;mso-wrap-distance-top:0;mso-wrap-distance-right:9pt;mso-wrap-distance-bottom:0;mso-position-horizontal:absolute;mso-position-horizontal-relative:text;mso-position-vertical:absolute;mso-position-vertical-relative:text;mso-width-percent:0;mso-height-percent:0;mso-width-relative:margin;mso-height-relative:margin;v-text-anchor:top" o:gfxdata="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" filled="f" stroked="f" strokeweight=".5pt">
+                <v:textbox>
+                  <w:txbxContent>
+                    <w:p>
+                      <w:pPr>
+                        <w:spacing w:line="256" w:lineRule="auto"/>
+                        <w:rPr>
+                          <w:sz w:val="24"/>
+                          <w:szCs w:val="24"/>
+                        </w:rPr>
+                      </w:pPr>
+                      <w:r>
+                        <w:rPr>
+                          <w:rFonts w:ascii="Calibri" w:eastAsia="Calibri" w:hAnsi="Calibri"/>
+                        </w:rPr>
+                        <w:t xml:space="preserve">Play card = </w:t>
+                      </w:r>
+                    </w:p>
+                  </w:txbxContent>
+                </v:textbox>
+              </v:shape>
+            </w:pict>
+          </mc:Fallback>
+        </mc:AlternateContent>
+      </w:r>
+      <w:r>
+        <w:rPr>
+          <w:noProof/>
+        </w:rPr>
+        <mc:AlternateContent>
+          <mc:Choice Requires="wps">
+            <w:drawing>
+              <wp:anchor distT="0" distB="0" distL="114300" distR="114300" simplePos="0" relativeHeight="251680768" behindDoc="0" locked="0" layoutInCell="1" allowOverlap="1" wp14:anchorId="6AE27B43" wp14:editId="42737DDA">
+                <wp:simplePos x="0" y="0"/>
+                <wp:positionH relativeFrom="margin">
+                  <wp:posOffset>7582619</wp:posOffset>
+                </wp:positionH>
+                <wp:positionV relativeFrom="paragraph">
+                  <wp:posOffset>3882740</wp:posOffset>
+                </wp:positionV>
+                <wp:extent cx="810752" cy="776377"/>
+                <wp:effectExtent l="0" t="0" r="0" b="5080"/>
+                <wp:wrapNone/>
+                <wp:docPr id="8" name="Text Box 8"/>
+                <wp:cNvGraphicFramePr/>
+                <a:graphic xmlns:a="http://schemas.openxmlformats.org/drawingml/2006/main">
+                  <a:graphicData uri="http://schemas.microsoft.com/office/word/2010/wordprocessingShape">
+                    <wps:wsp>
+                      <wps:cNvSpPr txBox="1"/>
+                      <wps:spPr>
+                        <a:xfrm>
+                          <a:off x="0" y="0"/>
+                          <a:ext cx="810752" cy="776377"/>
+                        </a:xfrm>
+                        <a:prstGeom prst="rect">
+                          <a:avLst/>
+                        </a:prstGeom>
+                        <a:noFill/>
+                        <a:ln w="6350">
+                          <a:noFill/>
+                        </a:ln>
+                      </wps:spPr>
+                      <wps:txbx>
+                        <w:txbxContent>
+                          <w:p>
+                            <w:pPr>
+                              <w:rPr>
+                                <w:b/>
+                                <w:bCs/>
+                                <w:sz w:val="96"/>
+                                <w:szCs w:val="96"/>
+                              </w:rPr>
+                            </w:pPr>
+                            <w:r>
+                              <w:rPr>
+                                <w:b/>
+                                <w:bCs/>
+                                <w:sz w:val="96"/>
+                                <w:szCs w:val="96"/>
+                              </w:rPr>
+                              <w:t>G</w:t>
+                            </w:r>
+                          </w:p>
+                        </w:txbxContent>
+                      </wps:txbx>
+                      <wps:bodyPr rot="0" spcFirstLastPara="0" vertOverflow="overflow" horzOverflow="overflow" vert="horz" wrap="square" lIns="91440" tIns="45720" rIns="91440" bIns="45720" numCol="1" spcCol="0" rtlCol="0" fromWordArt="0" anchor="t" anchorCtr="0" forceAA="0" compatLnSpc="1">
+                        <a:prstTxWarp prst="textNoShape">
+                          <a:avLst/>
+                        </a:prstTxWarp>
+                        <a:noAutofit/>
+                      </wps:bodyPr>
+                    </wps:wsp>
+                  </a:graphicData>
+                </a:graphic>
+                <wp14:sizeRelH relativeFrom="margin">
+                  <wp14:pctWidth>0</wp14:pctWidth>
+                </wp14:sizeRelH>
+                <wp14:sizeRelV relativeFrom="margin">
+                  <wp14:pctHeight>0</wp14:pctHeight>
+                </wp14:sizeRelV>
+              </wp:anchor>
+            </w:drawing>
+          </mc:Choice>
+          <mc:Fallback>
+            <w:pict>
+              <v:shape w14:anchorId="6AE27B43" id="Text Box 8" o:spid="_x0000_s1071" type="#_x0000_t202" style="position:absolute;margin-left:597.05pt;margin-top:305.75pt;width:63.85pt;height:61.15pt;z-index:251680768;visibility:visible;mso-wrap-style:square;mso-width-percent:0;mso-height-percent:0;mso-wrap-distance-left:9pt;mso-wrap-distance-top:0;mso-wrap-distance-right:9pt;mso-wrap-distance-bottom:0;mso-position-horizontal:absolute;mso-position-horizontal-relative:margin;mso-position-vertical:absolute;mso-position-vertical-relative:text;mso-width-percent:0;mso-height-percent:0;mso-width-relative:margin;mso-height-relative:margin;v-text-anchor:top" o:gfxdata="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" filled="f" stroked="f" strokeweight=".5pt">
+                <v:textbox>
+                  <w:txbxContent>
+                    <w:p>
+                      <w:pPr>
+                        <w:rPr>
+                          <w:b/>
+                          <w:bCs/>
+                          <w:sz w:val="96"/>
+                          <w:szCs w:val="96"/>
+                        </w:rPr>
+                      </w:pPr>
+                      <w:r>
+                        <w:rPr>
+                          <w:b/>
+                          <w:bCs/>
+                          <w:sz w:val="96"/>
+                          <w:szCs w:val="96"/>
+                        </w:rPr>
+                        <w:t>G</w:t>
+                      </w:r>
+                    </w:p>
+                  </w:txbxContent>
+                </v:textbox>
+                <w10:wrap anchorx="margin"/>
+              </v:shape>
+            </w:pict>
+          </mc:Fallback>
+        </mc:AlternateContent>
+      </w:r>
+      <w:r>
+        <w:rPr>
+          <w:noProof/>
+        </w:rPr>
+        <mc:AlternateContent>
+          <mc:Choice Requires="wps">
+            <w:drawing>
+              <wp:anchor distT="0" distB="0" distL="114300" distR="114300" simplePos="0" relativeHeight="251686912" behindDoc="0" locked="0" layoutInCell="1" allowOverlap="1" wp14:anchorId="72DCAE66" wp14:editId="41AC9175">
+                <wp:simplePos x="0" y="0"/>
+                <wp:positionH relativeFrom="margin">
+                  <wp:posOffset>6594391</wp:posOffset>
+                </wp:positionH>
+                <wp:positionV relativeFrom="paragraph">
+                  <wp:posOffset>1657865</wp:posOffset>
+                </wp:positionV>
+                <wp:extent cx="810752" cy="776377"/>
+                <wp:effectExtent l="0" t="0" r="0" b="5080"/>
+                <wp:wrapNone/>
+                <wp:docPr id="11" name="Text Box 11"/>
+                <wp:cNvGraphicFramePr/>
+                <a:graphic xmlns:a="http://schemas.openxmlformats.org/drawingml/2006/main">
+                  <a:graphicData uri="http://schemas.microsoft.com/office/word/2010/wordprocessingShape">
+                    <wps:wsp>
+                      <wps:cNvSpPr txBox="1"/>
+                      <wps:spPr>
+                        <a:xfrm>
+                          <a:off x="0" y="0"/>
+                          <a:ext cx="810752" cy="776377"/>
+                        </a:xfrm>
+                        <a:prstGeom prst="rect">
+                          <a:avLst/>
+                        </a:prstGeom>
+                        <a:noFill/>
+                        <a:ln w="6350">
+                          <a:noFill/>
+                        </a:ln>
+                      </wps:spPr>
+                      <wps:txbx>
+                        <w:txbxContent>
+                          <w:p>
+                            <w:pPr>
+                              <w:rPr>
+                                <w:b/>
+                                <w:bCs/>
+                                <w:sz w:val="96"/>
+                                <w:szCs w:val="96"/>
+                              </w:rPr>
+                            </w:pPr>
+                            <w:r>
+                              <w:rPr>
+                                <w:b/>
+                                <w:bCs/>
+                                <w:sz w:val="96"/>
+                                <w:szCs w:val="96"/>
+                              </w:rPr>
+                              <w:t>H</w:t>
+                            </w:r>
+                          </w:p>
+                        </w:txbxContent>
+                      </wps:txbx>
+                      <wps:bodyPr rot="0" spcFirstLastPara="0" vertOverflow="overflow" horzOverflow="overflow" vert="horz" wrap="square" lIns="91440" tIns="45720" rIns="91440" bIns="45720" numCol="1" spcCol="0" rtlCol="0" fromWordArt="0" anchor="t" anchorCtr="0" forceAA="0" compatLnSpc="1">
+                        <a:prstTxWarp prst="textNoShape">
+                          <a:avLst/>
+                        </a:prstTxWarp>
+                        <a:noAutofit/>
+                      </wps:bodyPr>
+                    </wps:wsp>
+                  </a:graphicData>
+                </a:graphic>
+                <wp14:sizeRelH relativeFrom="margin">
+                  <wp14:pctWidth>0</wp14:pctWidth>
+                </wp14:sizeRelH>
+                <wp14:sizeRelV relativeFrom="margin">
+                  <wp14:pctHeight>0</wp14:pctHeight>
+                </wp14:sizeRelV>
+              </wp:anchor>
+            </w:drawing>
+          </mc:Choice>
+          <mc:Fallback>
+            <w:pict>
+              <v:shape w14:anchorId="72DCAE66" id="Text Box 11" o:spid="_x0000_s1072" type="#_x0000_t202" style="position:absolute;margin-left:519.25pt;margin-top:130.55pt;width:63.85pt;height:61.15pt;z-index:251686912;visibility:visible;mso-wrap-style:square;mso-width-percent:0;mso-height-percent:0;mso-wrap-distance-left:9pt;mso-wrap-distance-top:0;mso-wrap-distance-right:9pt;mso-wrap-distance-bottom:0;mso-position-horizontal:absolute;mso-position-horizontal-relative:margin;mso-position-vertical:absolute;mso-position-vertical-relative:text;mso-width-percent:0;mso-height-percent:0;mso-width-relative:margin;mso-height-relative:margin;v-text-anchor:top" o:gfxdata="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" filled="f" stroked="f" strokeweight=".5pt">
+                <v:textbox>
+                  <w:txbxContent>
+                    <w:p>
+                      <w:pPr>
+                        <w:rPr>
+                          <w:b/>
+                          <w:bCs/>
+                          <w:sz w:val="96"/>
+                          <w:szCs w:val="96"/>
+                        </w:rPr>
+                      </w:pPr>
+                      <w:r>
+                        <w:rPr>
+                          <w:b/>
+                          <w:bCs/>
+                          <w:sz w:val="96"/>
+                          <w:szCs w:val="96"/>
+                        </w:rPr>
+                        <w:t>H</w:t>
+                      </w:r>
+                    </w:p>
+                  </w:txbxContent>
+                </v:textbox>
+                <w10:wrap anchorx="margin"/>
+              </v:shape>
+            </w:pict>
+          </mc:Fallback>
+        </mc:AlternateContent>
+      </w:r>
+      <w:r>
+        <w:rPr>
+          <w:noProof/>
+        </w:rPr>
+        <mc:AlternateContent>
+          <mc:Choice Requires="wps">
+            <w:drawing>
+              <wp:anchor distT="0" distB="0" distL="114300" distR="114300" simplePos="0" relativeHeight="251691008" behindDoc="0" locked="0" layoutInCell="1" allowOverlap="1" wp14:anchorId="4F217430" wp14:editId="18C14DFC">
+                <wp:simplePos x="0" y="0"/>
+                <wp:positionH relativeFrom="margin">
+                  <wp:posOffset>4334235</wp:posOffset>
+                </wp:positionH>
+                <wp:positionV relativeFrom="paragraph">
+                  <wp:posOffset>4124984</wp:posOffset>
+                </wp:positionV>
+                <wp:extent cx="810752" cy="776377"/>
+                <wp:effectExtent l="0" t="0" r="0" b="5080"/>
+                <wp:wrapNone/>
+                <wp:docPr id="22" name="Text Box 22"/>
+                <wp:cNvGraphicFramePr/>
+                <a:graphic xmlns:a="http://schemas.openxmlformats.org/drawingml/2006/main">
+                  <a:graphicData uri="http://schemas.microsoft.com/office/word/2010/wordprocessingShape">
+                    <wps:wsp>
+                      <wps:cNvSpPr txBox="1"/>
+                      <wps:spPr>
+                        <a:xfrm>
+                          <a:off x="0" y="0"/>
+                          <a:ext cx="810752" cy="776377"/>
+                        </a:xfrm>
+                        <a:prstGeom prst="rect">
+                          <a:avLst/>
+                        </a:prstGeom>
+                        <a:noFill/>
+                        <a:ln w="6350">
+                          <a:noFill/>
+                        </a:ln>
+                      </wps:spPr>
+                      <wps:txbx>
+                        <w:txbxContent>
+                          <w:p>
+                            <w:pPr>
+                              <w:rPr>
+                                <w:b/>
+                                <w:bCs/>
+                                <w:sz w:val="96"/>
+                                <w:szCs w:val="96"/>
+                              </w:rPr>
+                            </w:pPr>
+                            <w:r>
+                              <w:rPr>
+                                <w:b/>
+                                <w:bCs/>
+                                <w:sz w:val="96"/>
+                                <w:szCs w:val="96"/>
+                              </w:rPr>
+                              <w:t>F</w:t>
+                            </w:r>
+                          </w:p>
+                        </w:txbxContent>
+                      </wps:txbx>
+                      <wps:bodyPr rot="0" spcFirstLastPara="0" vertOverflow="overflow" horzOverflow="overflow" vert="horz" wrap="square" lIns="91440" tIns="45720" rIns="91440" bIns="45720" numCol="1" spcCol="0" rtlCol="0" fromWordArt="0" anchor="t" anchorCtr="0" forceAA="0" compatLnSpc="1">
+                        <a:prstTxWarp prst="textNoShape">
+                          <a:avLst/>
+                        </a:prstTxWarp>
+                        <a:noAutofit/>
+                      </wps:bodyPr>
+                    </wps:wsp>
+                  </a:graphicData>
+                </a:graphic>
+                <wp14:sizeRelH relativeFrom="margin">
+                  <wp14:pctWidth>0</wp14:pctWidth>
+                </wp14:sizeRelH>
+                <wp14:sizeRelV relativeFrom="margin">
+                  <wp14:pctHeight>0</wp14:pctHeight>
+                </wp14:sizeRelV>
+              </wp:anchor>
+            </w:drawing>
+          </mc:Choice>
+          <mc:Fallback>
+            <w:pict>
+              <v:shape w14:anchorId="4F217430" id="Text Box 22" o:spid="_x0000_s1073" type="#_x0000_t202" style="position:absolute;margin-left:341.3pt;margin-top:324.8pt;width:63.85pt;height:61.15pt;z-index:251691008;visibility:visible;mso-wrap-style:square;mso-width-percent:0;mso-height-percent:0;mso-wrap-distance-left:9pt;mso-wrap-distance-top:0;mso-wrap-distance-right:9pt;mso-wrap-distance-bottom:0;mso-position-horizontal:absolute;mso-position-horizontal-relative:margin;mso-position-vertical:absolute;mso-position-vertical-relative:text;mso-width-percent:0;mso-height-percent:0;mso-width-relative:margin;mso-height-relative:margin;v-text-anchor:top" o:gfxdata="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" filled="f" stroked="f" strokeweight=".5pt">
+                <v:textbox>
+                  <w:txbxContent>
+                    <w:p>
+                      <w:pPr>
+                        <w:rPr>
+                          <w:b/>
+                          <w:bCs/>
+                          <w:sz w:val="96"/>
+                          <w:szCs w:val="96"/>
+                        </w:rPr>
+                      </w:pPr>
+                      <w:r>
+                        <w:rPr>
+                          <w:b/>
+                          <w:bCs/>
+                          <w:sz w:val="96"/>
+                          <w:szCs w:val="96"/>
+                        </w:rPr>
+                        <w:t>F</w:t>
+                      </w:r>
+                    </w:p>
+                  </w:txbxContent>
+                </v:textbox>
+                <w10:wrap anchorx="margin"/>
+              </v:shape>
+            </w:pict>
+          </mc:Fallback>
+        </mc:AlternateContent>
+      </w:r>
+      <w:r>
+        <w:rPr>
+          <w:noProof/>
+        </w:rPr>
+        <mc:AlternateContent>
+          <mc:Choice Requires="wps">
+            <w:drawing>
+              <wp:anchor distT="0" distB="0" distL="114300" distR="114300" simplePos="0" relativeHeight="251688960" behindDoc="0" locked="0" layoutInCell="1" allowOverlap="1" wp14:anchorId="5523FC2F" wp14:editId="1A9C7DDE">
+                <wp:simplePos x="0" y="0"/>
+                <wp:positionH relativeFrom="margin">
+                  <wp:posOffset>4573138</wp:posOffset>
+                </wp:positionH>
+                <wp:positionV relativeFrom="paragraph">
+                  <wp:posOffset>1849572</wp:posOffset>
+                </wp:positionV>
+                <wp:extent cx="810752" cy="776377"/>
+                <wp:effectExtent l="0" t="0" r="0" b="5080"/>
+                <wp:wrapNone/>
+                <wp:docPr id="12" name="Text Box 12"/>
+                <wp:cNvGraphicFramePr/>
+                <a:graphic xmlns:a="http://schemas.openxmlformats.org/drawingml/2006/main">
+                  <a:graphicData uri="http://schemas.microsoft.com/office/word/2010/wordprocessingShape">
+                    <wps:wsp>
+                      <wps:cNvSpPr txBox="1"/>
+                      <wps:spPr>
+                        <a:xfrm>
+                          <a:off x="0" y="0"/>
+                          <a:ext cx="810752" cy="776377"/>
+                        </a:xfrm>
+                        <a:prstGeom prst="rect">
+                          <a:avLst/>
+                        </a:prstGeom>
+                        <a:noFill/>
+                        <a:ln w="6350">
+                          <a:noFill/>
+                        </a:ln>
+                      </wps:spPr>
+                      <wps:txbx>
+                        <w:txbxContent>
+                          <w:p>
+                            <w:pPr>
+                              <w:rPr>
+                                <w:b/>
+                                <w:bCs/>
+                                <w:sz w:val="96"/>
+                                <w:szCs w:val="96"/>
+                              </w:rPr>
+                            </w:pPr>
+                            <w:r>
+                              <w:rPr>
+                                <w:b/>
+                                <w:bCs/>
+                                <w:sz w:val="96"/>
+                                <w:szCs w:val="96"/>
+                              </w:rPr>
+                              <w:t>E</w:t>
+                            </w:r>
+                          </w:p>
+                        </w:txbxContent>
+                      </wps:txbx>
+                      <wps:bodyPr rot="0" spcFirstLastPara="0" vertOverflow="overflow" horzOverflow="overflow" vert="horz" wrap="square" lIns="91440" tIns="45720" rIns="91440" bIns="45720" numCol="1" spcCol="0" rtlCol="0" fromWordArt="0" anchor="t" anchorCtr="0" forceAA="0" compatLnSpc="1">
+                        <a:prstTxWarp prst="textNoShape">
+                          <a:avLst/>
+                        </a:prstTxWarp>
+                        <a:noAutofit/>
+                      </wps:bodyPr>
+                    </wps:wsp>
+                  </a:graphicData>
+                </a:graphic>
+                <wp14:sizeRelH relativeFrom="margin">
+                  <wp14:pctWidth>0</wp14:pctWidth>
+                </wp14:sizeRelH>
+                <wp14:sizeRelV relativeFrom="margin">
+                  <wp14:pctHeight>0</wp14:pctHeight>
+                </wp14:sizeRelV>
+              </wp:anchor>
+            </w:drawing>
+          </mc:Choice>
+          <mc:Fallback>
+            <w:pict>
+              <v:shape w14:anchorId="5523FC2F" id="Text Box 12" o:spid="_x0000_s1074" type="#_x0000_t202" style="position:absolute;margin-left:360.1pt;margin-top:145.65pt;width:63.85pt;height:61.15pt;z-index:251688960;visibility:visible;mso-wrap-style:square;mso-width-percent:0;mso-height-percent:0;mso-wrap-distance-left:9pt;mso-wrap-distance-top:0;mso-wrap-distance-right:9pt;mso-wrap-distance-bottom:0;mso-position-horizontal:absolute;mso-position-horizontal-relative:margin;mso-position-vertical:absolute;mso-position-vertical-relative:text;mso-width-percent:0;mso-height-percent:0;mso-width-relative:margin;mso-height-relative:margin;v-text-anchor:top" o:gfxdata="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" filled="f" stroked="f" strokeweight=".5pt">
+                <v:textbox>
+                  <w:txbxContent>
+                    <w:p>
+                      <w:pPr>
+                        <w:rPr>
+                          <w:b/>
+                          <w:bCs/>
+                          <w:sz w:val="96"/>
+                          <w:szCs w:val="96"/>
+                        </w:rPr>
+                      </w:pPr>
+                      <w:r>
+                        <w:rPr>
+                          <w:b/>
+                          <w:bCs/>
+                          <w:sz w:val="96"/>
+                          <w:szCs w:val="96"/>
+                        </w:rPr>
+                        <w:t>E</w:t>
+                      </w:r>
+                    </w:p>
+                  </w:txbxContent>
+                </v:textbox>
+                <w10:wrap anchorx="margin"/>
+              </v:shape>
+            </w:pict>
+          </mc:Fallback>
+        </mc:AlternateContent>
+      </w:r>
+      <w:r>
+        <w:rPr>
+          <w:noProof/>
+        </w:rPr>
+        <mc:AlternateContent>
+          <mc:Choice Requires="wps">
+            <w:drawing>
+              <wp:anchor distT="0" distB="0" distL="114300" distR="114300" simplePos="0" relativeHeight="251684864" behindDoc="0" locked="0" layoutInCell="1" allowOverlap="1" wp14:anchorId="158ACB7A" wp14:editId="09D755A7">
+                <wp:simplePos x="0" y="0"/>
+                <wp:positionH relativeFrom="margin">
+                  <wp:posOffset>4471294</wp:posOffset>
+                </wp:positionH>
+                <wp:positionV relativeFrom="paragraph">
+                  <wp:posOffset>44426</wp:posOffset>
+                </wp:positionV>
+                <wp:extent cx="810752" cy="776377"/>
+                <wp:effectExtent l="0" t="0" r="0" b="5080"/>
+                <wp:wrapNone/>
+                <wp:docPr id="10" name="Text Box 10"/>
+                <wp:cNvGraphicFramePr/>
+                <a:graphic xmlns:a="http://schemas.openxmlformats.org/drawingml/2006/main">
+                  <a:graphicData uri="http://schemas.microsoft.com/office/word/2010/wordprocessingShape">
+                    <wps:wsp>
+                      <wps:cNvSpPr txBox="1"/>
+                      <wps:spPr>
+                        <a:xfrm>
+                          <a:off x="0" y="0"/>
+                          <a:ext cx="810752" cy="776377"/>
+                        </a:xfrm>
+                        <a:prstGeom prst="rect">
+                          <a:avLst/>
+                        </a:prstGeom>
+                        <a:noFill/>
+                        <a:ln w="6350">
+                          <a:noFill/>
+                        </a:ln>
+                      </wps:spPr>
+                      <wps:txbx>
+                        <w:txbxContent>
+                          <w:p>
+                            <w:pPr>
+                              <w:rPr>
+                                <w:b/>
+                                <w:bCs/>
+                                <w:sz w:val="96"/>
+                                <w:szCs w:val="96"/>
+                              </w:rPr>
+                            </w:pPr>
+                            <w:r>
+                              <w:rPr>
+                                <w:b/>
+                                <w:bCs/>
+                                <w:sz w:val="96"/>
+                                <w:szCs w:val="96"/>
+                              </w:rPr>
+                              <w:t>D</w:t>
+                            </w:r>
+                          </w:p>
+                        </w:txbxContent>
+                      </wps:txbx>
+                      <wps:bodyPr rot="0" spcFirstLastPara="0" vertOverflow="overflow" horzOverflow="overflow" vert="horz" wrap="square" lIns="91440" tIns="45720" rIns="91440" bIns="45720" numCol="1" spcCol="0" rtlCol="0" fromWordArt="0" anchor="t" anchorCtr="0" forceAA="0" compatLnSpc="1">
+                        <a:prstTxWarp prst="textNoShape">
+                          <a:avLst/>
+                        </a:prstTxWarp>
+                        <a:noAutofit/>
+                      </wps:bodyPr>
+                    </wps:wsp>
+                  </a:graphicData>
+                </a:graphic>
+                <wp14:sizeRelH relativeFrom="margin">
+                  <wp14:pctWidth>0</wp14:pctWidth>
+                </wp14:sizeRelH>
+                <wp14:sizeRelV relativeFrom="margin">
+                  <wp14:pctHeight>0</wp14:pctHeight>
+                </wp14:sizeRelV>
+              </wp:anchor>
+            </w:drawing>
+          </mc:Choice>
+          <mc:Fallback>
+            <w:pict>
+              <v:shape w14:anchorId="158ACB7A" id="Text Box 10" o:spid="_x0000_s1075" type="#_x0000_t202" style="position:absolute;margin-left:352.05pt;margin-top:3.5pt;width:63.85pt;height:61.15pt;z-index:251684864;visibility:visible;mso-wrap-style:square;mso-width-percent:0;mso-height-percent:0;mso-wrap-distance-left:9pt;mso-wrap-distance-top:0;mso-wrap-distance-right:9pt;mso-wrap-distance-bottom:0;mso-position-horizontal:absolute;mso-position-horizontal-relative:margin;mso-position-vertical:absolute;mso-position-vertical-relative:text;mso-width-percent:0;mso-height-percent:0;mso-width-relative:margin;mso-height-relative:margin;v-text-anchor:top" o:gfxdata="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" filled="f" stroked="f" strokeweight=".5pt">
+                <v:textbox>
+                  <w:txbxContent>
+                    <w:p>
+                      <w:pPr>
+                        <w:rPr>
+                          <w:b/>
+                          <w:bCs/>
+                          <w:sz w:val="96"/>
+                          <w:szCs w:val="96"/>
+                        </w:rPr>
+                      </w:pPr>
+                      <w:r>
+                        <w:rPr>
+                          <w:b/>
+                          <w:bCs/>
+                          <w:sz w:val="96"/>
+                          <w:szCs w:val="96"/>
+                        </w:rPr>
+                        <w:t>D</w:t>
+                      </w:r>
+                    </w:p>
+                  </w:txbxContent>
+                </v:textbox>
+                <w10:wrap anchorx="margin"/>
+              </v:shape>
+            </w:pict>
+          </mc:Fallback>
+        </mc:AlternateContent>
+      </w:r>
+      <w:r>
+        <w:rPr>
+          <w:noProof/>
+        </w:rPr>
+        <mc:AlternateContent>
+          <mc:Choice Requires="wps">
+            <w:drawing>
+              <wp:anchor distT="0" distB="0" distL="114300" distR="114300" simplePos="0" relativeHeight="251682816" behindDoc="0" locked="0" layoutInCell="1" allowOverlap="1" wp14:anchorId="50874B6E" wp14:editId="5DEA4DB5">
+                <wp:simplePos x="0" y="0"/>
+                <wp:positionH relativeFrom="margin">
+                  <wp:posOffset>2065559</wp:posOffset>
+                </wp:positionH>
+                <wp:positionV relativeFrom="paragraph">
+                  <wp:posOffset>3607471</wp:posOffset>
+                </wp:positionV>
+                <wp:extent cx="810752" cy="776377"/>
+                <wp:effectExtent l="0" t="0" r="0" b="5080"/>
+                <wp:wrapNone/>
+                <wp:docPr id="9" name="Text Box 9"/>
+                <wp:cNvGraphicFramePr/>
+                <a:graphic xmlns:a="http://schemas.openxmlformats.org/drawingml/2006/main">
+                  <a:graphicData uri="http://schemas.microsoft.com/office/word/2010/wordprocessingShape">
+                    <wps:wsp>
+                      <wps:cNvSpPr txBox="1"/>
+                      <wps:spPr>
+                        <a:xfrm>
+                          <a:off x="0" y="0"/>
+                          <a:ext cx="810752" cy="776377"/>
+                        </a:xfrm>
+                        <a:prstGeom prst="rect">
+                          <a:avLst/>
+                        </a:prstGeom>
+                        <a:noFill/>
+                        <a:ln w="6350">
+                          <a:noFill/>
+                        </a:ln>
+                      </wps:spPr>
+                      <wps:txbx>
+                        <w:txbxContent>
+                          <w:p>
+                            <w:pPr>
+                              <w:rPr>
+                                <w:b/>
+                                <w:bCs/>
+                                <w:sz w:val="96"/>
+                                <w:szCs w:val="96"/>
+                              </w:rPr>
+                            </w:pPr>
+                            <w:r>
+                              <w:rPr>
+                                <w:b/>
+                                <w:bCs/>
+                                <w:sz w:val="96"/>
+                                <w:szCs w:val="96"/>
+                              </w:rPr>
+                              <w:t>C</w:t>
+                            </w:r>
+                          </w:p>
+                        </w:txbxContent>
+                      </wps:txbx>
+                      <wps:bodyPr rot="0" spcFirstLastPara="0" vertOverflow="overflow" horzOverflow="overflow" vert="horz" wrap="square" lIns="91440" tIns="45720" rIns="91440" bIns="45720" numCol="1" spcCol="0" rtlCol="0" fromWordArt="0" anchor="t" anchorCtr="0" forceAA="0" compatLnSpc="1">
+                        <a:prstTxWarp prst="textNoShape">
+                          <a:avLst/>
+                        </a:prstTxWarp>
+                        <a:noAutofit/>
+                      </wps:bodyPr>
+                    </wps:wsp>
+                  </a:graphicData>
+                </a:graphic>
+                <wp14:sizeRelH relativeFrom="margin">
+                  <wp14:pctWidth>0</wp14:pctWidth>
+                </wp14:sizeRelH>
+                <wp14:sizeRelV relativeFrom="margin">
+                  <wp14:pctHeight>0</wp14:pctHeight>
+                </wp14:sizeRelV>
+              </wp:anchor>
+            </w:drawing>
+          </mc:Choice>
+          <mc:Fallback>
+            <w:pict>
+              <v:shape w14:anchorId="50874B6E" id="Text Box 9" o:spid="_x0000_s1076" type="#_x0000_t202" style="position:absolute;margin-left:162.65pt;margin-top:284.05pt;width:63.85pt;height:61.15pt;z-index:251682816;visibility:visible;mso-wrap-style:square;mso-width-percent:0;mso-height-percent:0;mso-wrap-distance-left:9pt;mso-wrap-distance-top:0;mso-wrap-distance-right:9pt;mso-wrap-distance-bottom:0;mso-position-horizontal:absolute;mso-position-horizontal-relative:margin;mso-position-vertical:absolute;mso-position-vertical-relative:text;mso-width-percent:0;mso-height-percent:0;mso-width-relative:margin;mso-height-relative:margin;v-text-anchor:top" o:gfxdata="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" filled="f" stroked="f" strokeweight=".5pt">
+                <v:textbox>
+                  <w:txbxContent>
+                    <w:p>
+                      <w:pPr>
+                        <w:rPr>
+                          <w:b/>
+                          <w:bCs/>
+                          <w:sz w:val="96"/>
+                          <w:szCs w:val="96"/>
+                        </w:rPr>
+                      </w:pPr>
+                      <w:r>
+                        <w:rPr>
+                          <w:b/>
+                          <w:bCs/>
+                          <w:sz w:val="96"/>
+                          <w:szCs w:val="96"/>
+                        </w:rPr>
+                        <w:t>C</w:t>
+                      </w:r>
+                    </w:p>
+                  </w:txbxContent>
+                </v:textbox>
+                <w10:wrap anchorx="margin"/>
+              </v:shape>
+            </w:pict>
+          </mc:Fallback>
+        </mc:AlternateContent>
+      </w:r>
+      <w:r>
+        <w:rPr>
+          <w:noProof/>
+        </w:rPr>
+        <mc:AlternateContent>
+          <mc:Choice Requires="wps">
+            <w:drawing>
+              <wp:anchor distT="0" distB="0" distL="114300" distR="114300" simplePos="0" relativeHeight="251697152" behindDoc="0" locked="0" layoutInCell="1" allowOverlap="1" wp14:anchorId="7ACA5BE8" wp14:editId="73E6F220">
+                <wp:simplePos x="0" y="0"/>
+                <wp:positionH relativeFrom="margin">
+                  <wp:posOffset>1891964</wp:posOffset>
+                </wp:positionH>
+                <wp:positionV relativeFrom="paragraph">
+                  <wp:posOffset>96484</wp:posOffset>
+                </wp:positionV>
+                <wp:extent cx="810752" cy="776377"/>
+                <wp:effectExtent l="0" t="0" r="0" b="5080"/>
+                <wp:wrapNone/>
+                <wp:docPr id="25" name="Text Box 25"/>
+                <wp:cNvGraphicFramePr/>
+                <a:graphic xmlns:a="http://schemas.openxmlformats.org/drawingml/2006/main">
+                  <a:graphicData uri="http://schemas.microsoft.com/office/word/2010/wordprocessingShape">
+                    <wps:wsp>
+                      <wps:cNvSpPr txBox="1"/>
+                      <wps:spPr>
+                        <a:xfrm>
+                          <a:off x="0" y="0"/>
+                          <a:ext cx="810752" cy="776377"/>
+                        </a:xfrm>
+                        <a:prstGeom prst="rect">
+                          <a:avLst/>
+                        </a:prstGeom>
+                        <a:noFill/>
+                        <a:ln w="6350">
+                          <a:noFill/>
+                        </a:ln>
+                      </wps:spPr>
+                      <wps:txbx>
+                        <w:txbxContent>
+                          <w:p>
+                            <w:pPr>
+                              <w:rPr>
+                                <w:b/>
+                                <w:bCs/>
+                                <w:sz w:val="96"/>
+                                <w:szCs w:val="96"/>
+                              </w:rPr>
+                            </w:pPr>
+                            <w:r>
+                              <w:rPr>
+                                <w:b/>
+                                <w:bCs/>
+                                <w:sz w:val="96"/>
+                                <w:szCs w:val="96"/>
+                              </w:rPr>
+                              <w:t>B</w:t>
+                            </w:r>
+                          </w:p>
+                        </w:txbxContent>
+                      </wps:txbx>
+                      <wps:bodyPr rot="0" spcFirstLastPara="0" vertOverflow="overflow" horzOverflow="overflow" vert="horz" wrap="square" lIns="91440" tIns="45720" rIns="91440" bIns="45720" numCol="1" spcCol="0" rtlCol="0" fromWordArt="0" anchor="t" anchorCtr="0" forceAA="0" compatLnSpc="1">
+                        <a:prstTxWarp prst="textNoShape">
+                          <a:avLst/>
+                        </a:prstTxWarp>
+                        <a:noAutofit/>
+                      </wps:bodyPr>
+                    </wps:wsp>
+                  </a:graphicData>
+                </a:graphic>
+                <wp14:sizeRelH relativeFrom="margin">
+                  <wp14:pctWidth>0</wp14:pctWidth>
+                </wp14:sizeRelH>
+                <wp14:sizeRelV relativeFrom="margin">
+                  <wp14:pctHeight>0</wp14:pctHeight>
+                </wp14:sizeRelV>
+              </wp:anchor>
+            </w:drawing>
+          </mc:Choice>
+          <mc:Fallback>
+            <w:pict>
+              <v:shape w14:anchorId="7ACA5BE8" id="Text Box 25" o:spid="_x0000_s1077" type="#_x0000_t202" style="position:absolute;margin-left:148.95pt;margin-top:7.6pt;width:63.85pt;height:61.15pt;z-index:251697152;visibility:visible;mso-wrap-style:square;mso-width-percent:0;mso-height-percent:0;mso-wrap-distance-left:9pt;mso-wrap-distance-top:0;mso-wrap-distance-right:9pt;mso-wrap-distance-bottom:0;mso-position-horizontal:absolute;mso-position-horizontal-relative:margin;mso-position-vertical:absolute;mso-position-vertical-relative:text;mso-width-percent:0;mso-height-percent:0;mso-width-relative:margin;mso-height-relative:margin;v-text-anchor:top" o:gfxdata="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" filled="f" stroked="f" strokeweight=".5pt">
+                <v:textbox>
+                  <w:txbxContent>
+                    <w:p>
+                      <w:pPr>
+                        <w:rPr>
+                          <w:b/>
+                          <w:bCs/>
+                          <w:sz w:val="96"/>
+                          <w:szCs w:val="96"/>
+                        </w:rPr>
+                      </w:pPr>
+                      <w:r>
+                        <w:rPr>
+                          <w:b/>
+                          <w:bCs/>
+                          <w:sz w:val="96"/>
+                          <w:szCs w:val="96"/>
+                        </w:rPr>
+                        <w:t>B</w:t>
+                      </w:r>
+                    </w:p>
+                  </w:txbxContent>
+                </v:textbox>
+                <w10:wrap anchorx="margin"/>
+              </v:shape>
+            </w:pict>
+          </mc:Fallback>
+        </mc:AlternateContent>
+      </w:r>
+      <w:r>
+        <w:rPr>
+          <w:noProof/>
+        </w:rPr>
+        <mc:AlternateContent>
+          <mc:Choice Requires="wps">
+            <w:drawing>
+              <wp:anchor distT="0" distB="0" distL="114300" distR="114300" simplePos="0" relativeHeight="251678720" behindDoc="0" locked="0" layoutInCell="1" allowOverlap="1" wp14:anchorId="795009B8" wp14:editId="6E5914B6">
+                <wp:simplePos x="0" y="0"/>
+                <wp:positionH relativeFrom="margin">
+                  <wp:align>left</wp:align>
+                </wp:positionH>
+                <wp:positionV relativeFrom="paragraph">
+                  <wp:posOffset>1873337</wp:posOffset>
+                </wp:positionV>
+                <wp:extent cx="810752" cy="776377"/>
+                <wp:effectExtent l="0" t="0" r="0" b="5080"/>
+                <wp:wrapNone/>
+                <wp:docPr id="7" name="Text Box 7"/>
+                <wp:cNvGraphicFramePr/>
+                <a:graphic xmlns:a="http://schemas.openxmlformats.org/drawingml/2006/main">
+                  <a:graphicData uri="http://schemas.microsoft.com/office/word/2010/wordprocessingShape">
+                    <wps:wsp>
+                      <wps:cNvSpPr txBox="1"/>
+                      <wps:spPr>
+                        <a:xfrm>
+                          <a:off x="0" y="0"/>
+                          <a:ext cx="810752" cy="776377"/>
+                        </a:xfrm>
+                        <a:prstGeom prst="rect">
+                          <a:avLst/>
+                        </a:prstGeom>
+                        <a:noFill/>
+                        <a:ln w="6350">
+                          <a:noFill/>
+                        </a:ln>
+                      </wps:spPr>
+                      <wps:txbx>
+                        <w:txbxContent>
+                          <w:p>
+                            <w:pPr>
+                              <w:rPr>
+                                <w:b/>
+                                <w:bCs/>
+                                <w:sz w:val="96"/>
+                                <w:szCs w:val="96"/>
+                              </w:rPr>
+                            </w:pPr>
+                            <w:r>
+                              <w:rPr>
+                                <w:b/>
+                                <w:bCs/>
+                                <w:sz w:val="96"/>
+                                <w:szCs w:val="96"/>
+                              </w:rPr>
+                              <w:t>A</w:t>
+                            </w:r>
+                          </w:p>
+                        </w:txbxContent>
+                      </wps:txbx>
+                      <wps:bodyPr rot="0" spcFirstLastPara="0" vertOverflow="overflow" horzOverflow="overflow" vert="horz" wrap="square" lIns="91440" tIns="45720" rIns="91440" bIns="45720" numCol="1" spcCol="0" rtlCol="0" fromWordArt="0" anchor="t" anchorCtr="0" forceAA="0" compatLnSpc="1">
+                        <a:prstTxWarp prst="textNoShape">
+                          <a:avLst/>
+                        </a:prstTxWarp>
+                        <a:noAutofit/>
+                      </wps:bodyPr>
+                    </wps:wsp>
+                  </a:graphicData>
+                </a:graphic>
+                <wp14:sizeRelH relativeFrom="margin">
+                  <wp14:pctWidth>0</wp14:pctWidth>
+                </wp14:sizeRelH>
+                <wp14:sizeRelV relativeFrom="margin">
+                  <wp14:pctHeight>0</wp14:pctHeight>
+                </wp14:sizeRelV>
+              </wp:anchor>
+            </w:drawing>
+          </mc:Choice>
+          <mc:Fallback>
+            <w:pict>
+              <v:shape w14:anchorId="795009B8" id="Text Box 7" o:spid="_x0000_s1078" type="#_x0000_t202" style="position:absolute;margin-left:0;margin-top:147.5pt;width:63.85pt;height:61.15pt;z-index:251678720;visibility:visible;mso-wrap-style:square;mso-width-percent:0;mso-height-percent:0;mso-wrap-distance-left:9pt;mso-wrap-distance-top:0;mso-wrap-distance-right:9pt;mso-wrap-distance-bottom:0;mso-position-horizontal:left;mso-position-horizontal-relative:margin;mso-position-vertical:absolute;mso-position-vertical-relative:text;mso-width-percent:0;mso-height-percent:0;mso-width-relative:margin;mso-height-relative:margin;v-text-anchor:top" o:gfxdata="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" filled="f" stroked="f" strokeweight=".5pt">
+                <v:textbox>
+                  <w:txbxContent>
+                    <w:p>
+                      <w:pPr>
+                        <w:rPr>
+                          <w:b/>
+                          <w:bCs/>
+                          <w:sz w:val="96"/>
+                          <w:szCs w:val="96"/>
+                        </w:rPr>
+                      </w:pPr>
+                      <w:r>
+                        <w:rPr>
+                          <w:b/>
+                          <w:bCs/>
+                          <w:sz w:val="96"/>
+                          <w:szCs w:val="96"/>
+                        </w:rPr>
+                        <w:t>A</w:t>
+                      </w:r>
+                    </w:p>
+                  </w:txbxContent>
+                </v:textbox>
+                <w10:wrap anchorx="margin"/>
+              </v:shape>
+            </w:pict>
+          </mc:Fallback>
+        </mc:AlternateContent>
+      </w:r>
+      <w:r>
+        <w:rPr>
+          <w:noProof/>
+        </w:rPr>
+        <mc:AlternateContent>
+          <mc:Choice Requires="wps">
+            <w:drawing>
               <wp:anchor distT="0" distB="0" distL="114300" distR="114300" simplePos="0" relativeHeight="251667456" behindDoc="0" locked="0" layoutInCell="1" allowOverlap="1" wp14:anchorId="764BB97E" wp14:editId="1249CDE7">
                 <wp:simplePos x="0" y="0"/>
                 <wp:positionH relativeFrom="column">
@@ -2765,7 +3750,7 @@
         <mc:AlternateContent>
           <mc:Choice Requires="wps">
             <w:drawing>
-              <wp:anchor distT="0" distB="0" distL="114300" distR="114300" simplePos="0" relativeHeight="251673600" behindDoc="0" locked="0" layoutInCell="1" allowOverlap="1" wp14:anchorId="54220EF2" wp14:editId="062CA070">
+              <wp:anchor distT="0" distB="0" distL="114300" distR="114300" simplePos="0" relativeHeight="251673600" behindDoc="0" locked="0" layoutInCell="1" allowOverlap="1" wp14:anchorId="54220EF2" wp14:editId="47E8DC35">
                 <wp:simplePos x="0" y="0"/>
                 <wp:positionH relativeFrom="column">
                   <wp:posOffset>6391910</wp:posOffset>
@@ -2834,7 +3819,7 @@
           </mc:Choice>
           <mc:Fallback>
             <w:pict>
-              <v:shape w14:anchorId="21848866" id="Arrow: Bent 84" o:spid="_x0000_s1026" style="position:absolute;margin-left:503.3pt;margin-top:61.25pt;width:71.15pt;height:107.9pt;rotation:90;z-index:251673600;visibility:visible;mso-wrap-style:square;mso-wrap-distance-left:9pt;mso-wrap-distance-top:0;mso-wrap-distance-right:9pt;mso-wrap-distance-bottom:0;mso-position-horizontal:absolute;mso-position-horizontal-relative:text;mso-position-vertical:absolute;mso-position-vertical-relative:text;v-text-anchor:middle" coordsize="903605,1370330" o:gfxdata="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" path="m,1370330l,722292c,372629,283457,89172,633120,89172r63605,l696725,,903605,149809,696725,299617r,-89172l633120,210445v-282685,,-511847,229162,-511847,511847l121273,1370330,,1370330xe" fillcolor="#ffc000 [3207]" strokecolor="black [3213]" strokeweight="1pt">
+              <v:shape w14:anchorId="0A91184B" id="Arrow: Bent 84" o:spid="_x0000_s1026" style="position:absolute;margin-left:503.3pt;margin-top:61.25pt;width:71.15pt;height:107.9pt;rotation:90;z-index:251673600;visibility:visible;mso-wrap-style:square;mso-wrap-distance-left:9pt;mso-wrap-distance-top:0;mso-wrap-distance-right:9pt;mso-wrap-distance-bottom:0;mso-position-horizontal:absolute;mso-position-horizontal-relative:text;mso-position-vertical:absolute;mso-position-vertical-relative:text;v-text-anchor:middle" coordsize="903605,1370330" o:gfxdata="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" path="m,1370330l,722292c,372629,283457,89172,633120,89172r63605,l696725,,903605,149809,696725,299617r,-89172l633120,210445v-282685,,-511847,229162,-511847,511847l121273,1370330,,1370330xe" fillcolor="#ffc000 [3207]" strokecolor="black [3213]" strokeweight="1pt">
                 <v:stroke joinstyle="miter"/>
                 <v:path arrowok="t" o:connecttype="custom" o:connectlocs="0,1370330;0,722292;633120,89172;696725,89172;696725,0;903605,149809;696725,299617;696725,210445;633120,210445;121273,722292;121273,1370330;0,1370330" o:connectangles="0,0,0,0,0,0,0,0,0,0,0,0"/>
               </v:shape>
@@ -2850,7 +3835,7 @@
         <mc:AlternateContent>
           <mc:Choice Requires="wpc">
             <w:drawing>
-              <wp:inline distT="0" distB="0" distL="0" distR="0" wp14:anchorId="0183A965" wp14:editId="38EA6E6C">
+              <wp:inline distT="0" distB="0" distL="0" distR="0" wp14:anchorId="0183A965" wp14:editId="3000294F">
                 <wp:extent cx="8531860" cy="5741880"/>
                 <wp:effectExtent l="0" t="0" r="2540" b="30480"/>
                 <wp:docPr id="75" name="Canvas 75"/>
@@ -2919,8 +3904,8 @@
                           <wps:cNvSpPr txBox="1"/>
                           <wps:spPr>
                             <a:xfrm>
-                              <a:off x="-54881" y="533663"/>
-                              <a:ext cx="1455104" cy="493954"/>
+                              <a:off x="-54881" y="533429"/>
+                              <a:ext cx="1455104" cy="484986"/>
                             </a:xfrm>
                             <a:prstGeom prst="rect">
                               <a:avLst/>
@@ -2937,8 +3922,7 @@
                                   <w:spacing w:line="254" w:lineRule="auto"/>
                                   <w:jc w:val="center"/>
                                   <w:rPr>
-                                    <w:sz w:val="24"/>
-                                    <w:szCs w:val="24"/>
+                                    <w:rFonts w:ascii="Calibri" w:eastAsia="Calibri" w:hAnsi="Calibri"/>
                                   </w:rPr>
                                 </w:pPr>
                                 <w:proofErr w:type="spellStart"/>
@@ -3633,7 +4617,7 @@
                                   <w:rPr>
                                     <w:rFonts w:ascii="Calibri" w:eastAsia="Calibri" w:hAnsi="Calibri"/>
                                   </w:rPr>
-                                  <w:t>Death</w:t>
+                                  <w:t>Dead</w:t>
                                 </w:r>
                               </w:p>
                             </w:txbxContent>
@@ -4219,7 +5203,7 @@
                         <wps:cNvSpPr txBox="1"/>
                         <wps:spPr>
                           <a:xfrm>
-                            <a:off x="4380526" y="3714425"/>
+                            <a:off x="4578290" y="3347422"/>
                             <a:ext cx="867750" cy="259715"/>
                           </a:xfrm>
                           <a:prstGeom prst="rect">
@@ -4883,6 +5867,47 @@
                           <a:noAutofit/>
                         </wps:bodyPr>
                       </wps:wsp>
+                      <wps:wsp>
+                        <wps:cNvPr id="120" name="Arrow: Circular 120"/>
+                        <wps:cNvSpPr/>
+                        <wps:spPr>
+                          <a:xfrm>
+                            <a:off x="489996" y="4666240"/>
+                            <a:ext cx="581025" cy="1075055"/>
+                          </a:xfrm>
+                          <a:prstGeom prst="circularArrow">
+                            <a:avLst>
+                              <a:gd name="adj1" fmla="val 12942"/>
+                              <a:gd name="adj2" fmla="val 1142319"/>
+                              <a:gd name="adj3" fmla="val 21374206"/>
+                              <a:gd name="adj4" fmla="val 11071988"/>
+                              <a:gd name="adj5" fmla="val 16580"/>
+                            </a:avLst>
+                          </a:prstGeom>
+                        </wps:spPr>
+                        <wps:style>
+                          <a:lnRef idx="2">
+                            <a:schemeClr val="accent1">
+                              <a:shade val="50000"/>
+                            </a:schemeClr>
+                          </a:lnRef>
+                          <a:fillRef idx="1">
+                            <a:schemeClr val="accent1"/>
+                          </a:fillRef>
+                          <a:effectRef idx="0">
+                            <a:schemeClr val="accent1"/>
+                          </a:effectRef>
+                          <a:fontRef idx="minor">
+                            <a:schemeClr val="lt1"/>
+                          </a:fontRef>
+                        </wps:style>
+                        <wps:bodyPr rot="0" spcFirstLastPara="0" vert="horz" wrap="square" lIns="91440" tIns="45720" rIns="91440" bIns="45720" numCol="1" spcCol="0" rtlCol="0" fromWordArt="0" anchor="ctr" anchorCtr="0" forceAA="0" compatLnSpc="1">
+                          <a:prstTxWarp prst="textNoShape">
+                            <a:avLst/>
+                          </a:prstTxWarp>
+                          <a:noAutofit/>
+                        </wps:bodyPr>
+                      </wps:wsp>
                     </wpc:wpc>
                   </a:graphicData>
                 </a:graphic>
@@ -4891,16 +5916,35 @@
           </mc:Choice>
           <mc:Fallback>
             <w:pict>
-              <v:group w14:anchorId="0183A965" id="Canvas 75" o:spid="_x0000_s1070" editas="canvas" style="width:671.8pt;height:452.1pt;mso-position-horizontal-relative:char;mso-position-vertical-relative:line" coordsize="85318,57416" o:gfxdata="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">
-                <v:shape id="_x0000_s1071" type="#_x0000_t75" style="position:absolute;width:85318;height:57416;visibility:visible;mso-wrap-style:square" filled="t">
+              <v:group w14:anchorId="0183A965" id="Canvas 75" o:spid="_x0000_s1079" editas="canvas" style="width:671.8pt;height:452.1pt;mso-position-horizontal-relative:char;mso-position-vertical-relative:line" coordsize="85318,57416" o:gfxdata="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">
+                <v:shapetype id="_x0000_t75" coordsize="21600,21600" o:spt="75" o:preferrelative="t" path="m@4@5l@4@11@9@11@9@5xe" filled="f" stroked="f">
+                  <v:stroke joinstyle="miter"/>
+                  <v:formulas>
+                    <v:f eqn="if lineDrawn pixelLineWidth 0"/>
+                    <v:f eqn="sum @0 1 0"/>
+                    <v:f eqn="sum 0 0 @1"/>
+                    <v:f eqn="prod @2 1 2"/>
+                    <v:f eqn="prod @3 21600 pixelWidth"/>
+                    <v:f eqn="prod @3 21600 pixelHeight"/>
+                    <v:f eqn="sum @0 0 1"/>
+                    <v:f eqn="prod @6 1 2"/>
+                    <v:f eqn="prod @7 21600 pixelWidth"/>
+                    <v:f eqn="sum @8 21600 0"/>
+                    <v:f eqn="prod @7 21600 pixelHeight"/>
+                    <v:f eqn="sum @10 21600 0"/>
+                  </v:formulas>
+                  <v:path o:extrusionok="f" gradientshapeok="t" o:connecttype="rect"/>
+                  <o:lock v:ext="edit" aspectratio="t"/>
+                </v:shapetype>
+                <v:shape id="_x0000_s1080" type="#_x0000_t75" style="position:absolute;width:85318;height:57416;visibility:visible;mso-wrap-style:square" filled="t">
                   <v:fill o:detectmouseclick="t"/>
                   <v:path o:connecttype="none"/>
                 </v:shape>
-                <v:group id="Group 4" o:spid="_x0000_s1072" style="position:absolute;left:2695;top:22255;width:12488;height:11503" coordorigin="-548" coordsize="14551,13716" o:gfxdata="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">
-                  <v:oval id="Oval 5" o:spid="_x0000_s1073" style="position:absolute;width:14002;height:13716;visibility:visible;mso-wrap-style:square;v-text-anchor:middle" o:gfxdata="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" filled="f" strokecolor="black [1600]" strokeweight="4.5pt">
+                <v:group id="Group 4" o:spid="_x0000_s1081" style="position:absolute;left:2695;top:22255;width:12488;height:11503" coordorigin="-548" coordsize="14551,13716" o:gfxdata="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">
+                  <v:oval id="Oval 5" o:spid="_x0000_s1082" style="position:absolute;width:14002;height:13716;visibility:visible;mso-wrap-style:square;v-text-anchor:middle" o:gfxdata="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" filled="f" strokecolor="black [1600]" strokeweight="4.5pt">
                     <v:stroke joinstyle="miter"/>
                   </v:oval>
-                  <v:shape id="Text Box 3" o:spid="_x0000_s1074" type="#_x0000_t202" style="position:absolute;left:-548;top:5336;width:14550;height:4940;visibility:visible;mso-wrap-style:square;v-text-anchor:top" o:gfxdata="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" filled="f" stroked="f" strokeweight=".5pt">
+                  <v:shape id="Text Box 3" o:spid="_x0000_s1083" type="#_x0000_t202" style="position:absolute;left:-548;top:5334;width:14550;height:4850;visibility:visible;mso-wrap-style:square;v-text-anchor:top" o:gfxdata="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" filled="f" stroked="f" strokeweight=".5pt">
                     <v:textbox>
                       <w:txbxContent>
                         <w:p>
@@ -4908,8 +5952,7 @@
                             <w:spacing w:line="254" w:lineRule="auto"/>
                             <w:jc w:val="center"/>
                             <w:rPr>
-                              <w:sz w:val="24"/>
-                              <w:szCs w:val="24"/>
+                              <w:rFonts w:ascii="Calibri" w:eastAsia="Calibri" w:hAnsi="Calibri"/>
                             </w:rPr>
                           </w:pPr>
                           <w:proofErr w:type="spellStart"/>
@@ -4939,11 +5982,11 @@
                     </v:textbox>
                   </v:shape>
                 </v:group>
-                <v:group id="Group 13" o:spid="_x0000_s1075" style="position:absolute;left:67535;top:20521;width:12484;height:11500" coordsize="14551,13716" o:gfxdata="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">
-                  <v:oval id="Oval 14" o:spid="_x0000_s1076" style="position:absolute;left:548;width:14003;height:13716;visibility:visible;mso-wrap-style:square;v-text-anchor:middle" o:gfxdata="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" filled="f" strokecolor="black [1600]" strokeweight="4.5pt">
+                <v:group id="Group 13" o:spid="_x0000_s1084" style="position:absolute;left:67535;top:20521;width:12484;height:11500" coordsize="14551,13716" o:gfxdata="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">
+                  <v:oval id="Oval 14" o:spid="_x0000_s1085" style="position:absolute;left:548;width:14003;height:13716;visibility:visible;mso-wrap-style:square;v-text-anchor:middle" o:gfxdata="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" filled="f" strokecolor="black [1600]" strokeweight="4.5pt">
                     <v:stroke joinstyle="miter"/>
                   </v:oval>
-                  <v:shape id="Text Box 3" o:spid="_x0000_s1077" type="#_x0000_t202" style="position:absolute;top:5336;width:14551;height:4940;visibility:visible;mso-wrap-style:square;v-text-anchor:top" o:gfxdata="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" filled="f" stroked="f" strokeweight=".5pt">
+                  <v:shape id="Text Box 3" o:spid="_x0000_s1086" type="#_x0000_t202" style="position:absolute;top:5336;width:14551;height:4940;visibility:visible;mso-wrap-style:square;v-text-anchor:top" o:gfxdata="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" filled="f" stroked="f" strokeweight=".5pt">
                     <v:textbox>
                       <w:txbxContent>
                         <w:p>
@@ -4982,11 +6025,11 @@
                     </v:textbox>
                   </v:shape>
                 </v:group>
-                <v:group id="Group 105" o:spid="_x0000_s1078" style="position:absolute;left:22654;top:38973;width:12484;height:11493" coordsize="14551,13716" o:gfxdata="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">
-                  <v:oval id="Oval 108" o:spid="_x0000_s1079" style="position:absolute;left:548;width:14003;height:13716;visibility:visible;mso-wrap-style:square;v-text-anchor:middle" o:gfxdata="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" filled="f" strokecolor="black [1600]" strokeweight="4.5pt">
+                <v:group id="Group 105" o:spid="_x0000_s1087" style="position:absolute;left:22654;top:38973;width:12484;height:11493" coordsize="14551,13716" o:gfxdata="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">
+                  <v:oval id="Oval 108" o:spid="_x0000_s1088" style="position:absolute;left:548;width:14003;height:13716;visibility:visible;mso-wrap-style:square;v-text-anchor:middle" o:gfxdata="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" filled="f" strokecolor="black [1600]" strokeweight="4.5pt">
                     <v:stroke joinstyle="miter"/>
                   </v:oval>
-                  <v:shape id="Text Box 3" o:spid="_x0000_s1080" type="#_x0000_t202" style="position:absolute;top:5336;width:14551;height:4940;visibility:visible;mso-wrap-style:square;v-text-anchor:top" o:gfxdata="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" filled="f" stroked="f" strokeweight=".5pt">
+                  <v:shape id="Text Box 3" o:spid="_x0000_s1089" type="#_x0000_t202" style="position:absolute;top:5336;width:14551;height:4940;visibility:visible;mso-wrap-style:square;v-text-anchor:top" o:gfxdata="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" filled="f" stroked="f" strokeweight=".5pt">
                     <v:textbox>
                       <w:txbxContent>
                         <w:p>
@@ -5017,7 +6060,7 @@
                     </v:textbox>
                   </v:shape>
                 </v:group>
-                <v:shape id="Text Box 134" o:spid="_x0000_s1081" type="#_x0000_t202" style="position:absolute;left:59903;top:49396;width:7623;height:6096;visibility:visible;mso-wrap-style:square;v-text-anchor:top" o:gfxdata="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" filled="f" stroked="f" strokeweight=".5pt">
+                <v:shape id="_x0000_s1090" type="#_x0000_t202" style="position:absolute;left:59903;top:49396;width:7623;height:6096;visibility:visible;mso-wrap-style:square;v-text-anchor:top" o:gfxdata="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" filled="f" stroked="f" strokeweight=".5pt">
                   <v:textbox>
                     <w:txbxContent>
                       <w:p>
@@ -5068,7 +6111,7 @@
                     </w:txbxContent>
                   </v:textbox>
                 </v:shape>
-                <v:shape id="Text Box 134" o:spid="_x0000_s1082" type="#_x0000_t202" style="position:absolute;left:71237;top:12665;width:13240;height:2597;visibility:visible;mso-wrap-style:square;v-text-anchor:top" o:gfxdata="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" filled="f" stroked="f" strokeweight=".5pt">
+                <v:shape id="_x0000_s1091" type="#_x0000_t202" style="position:absolute;left:71237;top:12665;width:13240;height:2597;visibility:visible;mso-wrap-style:square;v-text-anchor:top" o:gfxdata="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" filled="f" stroked="f" strokeweight=".5pt">
                   <v:textbox>
                     <w:txbxContent>
                       <w:p>
@@ -5098,7 +6141,7 @@
                     </w:txbxContent>
                   </v:textbox>
                 </v:shape>
-                <v:shape id="Text Box 134" o:spid="_x0000_s1083" type="#_x0000_t202" style="position:absolute;left:29657;top:26258;width:8106;height:2597;visibility:visible;mso-wrap-style:square;v-text-anchor:top" o:gfxdata="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" filled="f" stroked="f" strokeweight=".5pt">
+                <v:shape id="_x0000_s1092" type="#_x0000_t202" style="position:absolute;left:29657;top:26258;width:8106;height:2597;visibility:visible;mso-wrap-style:square;v-text-anchor:top" o:gfxdata="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" filled="f" stroked="f" strokeweight=".5pt">
                   <v:textbox>
                     <w:txbxContent>
                       <w:p>
@@ -5121,12 +6164,12 @@
                     </w:txbxContent>
                   </v:textbox>
                 </v:shape>
-                <v:group id="Group 2" o:spid="_x0000_s1084" style="position:absolute;left:8052;top:4851;width:14167;height:15915" coordorigin="9715,7048" coordsize="14166,15915" o:gfxdata="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">
-                  <v:shape id="Arrow: Bent 113" o:spid="_x0000_s1085" style="position:absolute;left:9715;top:7048;width:11420;height:15915;visibility:visible;mso-wrap-style:square;v-text-anchor:middle" coordsize="1142025,1591536" o:gfxdata="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" path="m,1591536l,907168c,471547,353141,118406,788762,118406r68990,-1l857752,r284273,189336l857752,378673r,-118406l788762,260267v-357273,,-646900,289627,-646900,646900l141862,1591536,,1591536xe" fillcolor="red" strokecolor="black [3213]" strokeweight="1pt">
+                <v:group id="Group 2" o:spid="_x0000_s1093" style="position:absolute;left:8052;top:4851;width:14167;height:15915" coordorigin="9715,7048" coordsize="14166,15915" o:gfxdata="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">
+                  <v:shape id="Arrow: Bent 113" o:spid="_x0000_s1094" style="position:absolute;left:9715;top:7048;width:11420;height:15915;visibility:visible;mso-wrap-style:square;v-text-anchor:middle" coordsize="1142025,1591536" o:gfxdata="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" path="m,1591536l,907168c,471547,353141,118406,788762,118406r68990,-1l857752,r284273,189336l857752,378673r,-118406l788762,260267v-357273,,-646900,289627,-646900,646900l141862,1591536,,1591536xe" fillcolor="red" strokecolor="black [3213]" strokeweight="1pt">
                     <v:stroke joinstyle="miter"/>
                     <v:path arrowok="t" o:connecttype="custom" o:connectlocs="0,1591536;0,907168;788762,118406;857752,118405;857752,0;1142025,189336;857752,378673;857752,260267;788762,260267;141862,907167;141862,1591536;0,1591536" o:connectangles="0,0,0,0,0,0,0,0,0,0,0,0"/>
                   </v:shape>
-                  <v:shape id="Text Box 134" o:spid="_x0000_s1086" type="#_x0000_t202" style="position:absolute;left:12372;top:12721;width:11509;height:5915;visibility:visible;mso-wrap-style:square;v-text-anchor:top" o:gfxdata="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" filled="f" stroked="f" strokeweight=".5pt">
+                  <v:shape id="_x0000_s1095" type="#_x0000_t202" style="position:absolute;left:12372;top:12721;width:11509;height:5915;visibility:visible;mso-wrap-style:square;v-text-anchor:top" o:gfxdata="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" filled="f" stroked="f" strokeweight=".5pt">
                     <v:textbox>
                       <w:txbxContent>
                         <w:p>
@@ -5177,7 +6220,7 @@
                     </v:textbox>
                   </v:shape>
                 </v:group>
-                <v:shape id="Text Box 134" o:spid="_x0000_s1087" type="#_x0000_t202" style="position:absolute;left:10257;top:35328;width:13236;height:6969;visibility:visible;mso-wrap-style:square;v-text-anchor:top" o:gfxdata="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" filled="f" stroked="f" strokeweight=".5pt">
+                <v:shape id="_x0000_s1096" type="#_x0000_t202" style="position:absolute;left:10257;top:35328;width:13236;height:6969;visibility:visible;mso-wrap-style:square;v-text-anchor:top" o:gfxdata="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" filled="f" stroked="f" strokeweight=".5pt">
                   <v:textbox>
                     <w:txbxContent>
                       <w:p>
@@ -5230,11 +6273,11 @@
                     </w:txbxContent>
                   </v:textbox>
                 </v:shape>
-                <v:group id="Group 143" o:spid="_x0000_s1088" style="position:absolute;left:67716;top:41811;width:12484;height:11500" coordsize="14551,13716" o:gfxdata="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">
-                  <v:oval id="Oval 145" o:spid="_x0000_s1089" style="position:absolute;left:437;width:14003;height:13716;visibility:visible;mso-wrap-style:square;v-text-anchor:middle" o:gfxdata="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" filled="f" strokecolor="black [1600]" strokeweight="4.5pt">
+                <v:group id="Group 143" o:spid="_x0000_s1097" style="position:absolute;left:67716;top:41811;width:12484;height:11500" coordsize="14551,13716" o:gfxdata="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">
+                  <v:oval id="Oval 145" o:spid="_x0000_s1098" style="position:absolute;left:437;width:14003;height:13716;visibility:visible;mso-wrap-style:square;v-text-anchor:middle" o:gfxdata="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" filled="f" strokecolor="black [1600]" strokeweight="4.5pt">
                     <v:stroke joinstyle="miter"/>
                   </v:oval>
-                  <v:shape id="Text Box 3" o:spid="_x0000_s1090" type="#_x0000_t202" style="position:absolute;top:4541;width:14551;height:6032;visibility:visible;mso-wrap-style:square;v-text-anchor:top" o:gfxdata="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" filled="f" stroked="f" strokeweight=".5pt">
+                  <v:shape id="Text Box 3" o:spid="_x0000_s1099" type="#_x0000_t202" style="position:absolute;top:4541;width:14551;height:6032;visibility:visible;mso-wrap-style:square;v-text-anchor:top" o:gfxdata="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" filled="f" stroked="f" strokeweight=".5pt">
                     <v:textbox>
                       <w:txbxContent>
                         <w:p>
@@ -5250,21 +6293,53 @@
                             <w:rPr>
                               <w:rFonts w:ascii="Calibri" w:eastAsia="Calibri" w:hAnsi="Calibri"/>
                             </w:rPr>
-                            <w:t>Death</w:t>
+                            <w:t>Dead</w:t>
                           </w:r>
                         </w:p>
                       </w:txbxContent>
                     </v:textbox>
                   </v:shape>
                 </v:group>
-                <v:shape id="Arrow: Down 150" o:spid="_x0000_s1091" type="#_x0000_t67" style="position:absolute;left:53806;top:33474;width:2201;height:3670;visibility:visible;mso-wrap-style:square;v-text-anchor:middle" o:gfxdata="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" adj="15125" fillcolor="#ffc000 [3207]" strokecolor="black [3213]" strokeweight="1pt"/>
-                <v:shape id="Arrow: Right 151" o:spid="_x0000_s1092" type="#_x0000_t13" style="position:absolute;left:60763;top:46002;width:6762;height:2375;visibility:visible;mso-wrap-style:square;v-text-anchor:middle" o:gfxdata="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" adj="15077" fillcolor="red" strokecolor="black [3213]" strokeweight="1pt"/>
-                <v:group id="Group 175" o:spid="_x0000_s1093" style="position:absolute;left:22654;top:1216;width:12674;height:13046" coordorigin="22654,1216" coordsize="12674,13045" o:gfxdata="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">
-                  <v:group id="Group 16" o:spid="_x0000_s1094" style="position:absolute;left:22654;top:2762;width:12674;height:11500" coordorigin="-222" coordsize="14773,13716" o:gfxdata="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">
-                    <v:oval id="Oval 17" o:spid="_x0000_s1095" style="position:absolute;left:548;width:14003;height:13716;visibility:visible;mso-wrap-style:square;v-text-anchor:middle" o:gfxdata="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" filled="f" strokecolor="black [1600]" strokeweight="4.5pt">
+                <v:shapetype id="_x0000_t67" coordsize="21600,21600" o:spt="67" adj="16200,5400" path="m0@0l@1@0@1,0@2,0@2@0,21600@0,10800,21600xe">
+                  <v:stroke joinstyle="miter"/>
+                  <v:formulas>
+                    <v:f eqn="val #0"/>
+                    <v:f eqn="val #1"/>
+                    <v:f eqn="sum height 0 #1"/>
+                    <v:f eqn="sum 10800 0 #1"/>
+                    <v:f eqn="sum width 0 #0"/>
+                    <v:f eqn="prod @4 @3 10800"/>
+                    <v:f eqn="sum width 0 @5"/>
+                  </v:formulas>
+                  <v:path o:connecttype="custom" o:connectlocs="10800,0;0,@0;10800,21600;21600,@0" o:connectangles="270,180,90,0" textboxrect="@1,0,@2,@6"/>
+                  <v:handles>
+                    <v:h position="#1,#0" xrange="0,10800" yrange="0,21600"/>
+                  </v:handles>
+                </v:shapetype>
+                <v:shape id="Arrow: Down 150" o:spid="_x0000_s1100" type="#_x0000_t67" style="position:absolute;left:53806;top:33474;width:2201;height:3670;visibility:visible;mso-wrap-style:square;v-text-anchor:middle" o:gfxdata="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" adj="15125" fillcolor="#ffc000 [3207]" strokecolor="black [3213]" strokeweight="1pt"/>
+                <v:shapetype id="_x0000_t13" coordsize="21600,21600" o:spt="13" adj="16200,5400" path="m@0,l@0@1,0@1,0@2@0@2@0,21600,21600,10800xe">
+                  <v:stroke joinstyle="miter"/>
+                  <v:formulas>
+                    <v:f eqn="val #0"/>
+                    <v:f eqn="val #1"/>
+                    <v:f eqn="sum height 0 #1"/>
+                    <v:f eqn="sum 10800 0 #1"/>
+                    <v:f eqn="sum width 0 #0"/>
+                    <v:f eqn="prod @4 @3 10800"/>
+                    <v:f eqn="sum width 0 @5"/>
+                  </v:formulas>
+                  <v:path o:connecttype="custom" o:connectlocs="@0,0;0,10800;@0,21600;21600,10800" o:connectangles="270,180,90,0" textboxrect="0,@1,@6,@2"/>
+                  <v:handles>
+                    <v:h position="#0,#1" xrange="0,21600" yrange="0,10800"/>
+                  </v:handles>
+                </v:shapetype>
+                <v:shape id="Arrow: Right 151" o:spid="_x0000_s1101" type="#_x0000_t13" style="position:absolute;left:60763;top:46002;width:6762;height:2375;visibility:visible;mso-wrap-style:square;v-text-anchor:middle" o:gfxdata="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" adj="15077" fillcolor="red" strokecolor="black [3213]" strokeweight="1pt"/>
+                <v:group id="Group 175" o:spid="_x0000_s1102" style="position:absolute;left:22654;top:1216;width:12674;height:13046" coordorigin="22654,1216" coordsize="12674,13045" o:gfxdata="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">
+                  <v:group id="Group 16" o:spid="_x0000_s1103" style="position:absolute;left:22654;top:2762;width:12674;height:11500" coordorigin="-222" coordsize="14773,13716" o:gfxdata="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">
+                    <v:oval id="Oval 17" o:spid="_x0000_s1104" style="position:absolute;left:548;width:14003;height:13716;visibility:visible;mso-wrap-style:square;v-text-anchor:middle" o:gfxdata="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" filled="f" strokecolor="black [1600]" strokeweight="4.5pt">
                       <v:stroke joinstyle="miter"/>
                     </v:oval>
-                    <v:shape id="Text Box 3" o:spid="_x0000_s1096" type="#_x0000_t202" style="position:absolute;left:-222;top:5450;width:14551;height:4939;visibility:visible;mso-wrap-style:square;v-text-anchor:top" o:gfxdata="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" filled="f" stroked="f" strokeweight=".5pt">
+                    <v:shape id="Text Box 3" o:spid="_x0000_s1105" type="#_x0000_t202" style="position:absolute;left:-222;top:5450;width:14551;height:4939;visibility:visible;mso-wrap-style:square;v-text-anchor:top" o:gfxdata="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" filled="f" stroked="f" strokeweight=".5pt">
                       <v:textbox>
                         <w:txbxContent>
                           <w:p>
@@ -5287,17 +6362,17 @@
                       </v:textbox>
                     </v:shape>
                   </v:group>
-                  <v:shape id="Arrow: Circular 154" o:spid="_x0000_s1097" style="position:absolute;left:26279;top:1216;width:6106;height:10455;visibility:visible;mso-wrap-style:square;v-text-anchor:middle" coordsize="610575,1045505" o:gfxdata="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" path="m61936,503459c67657,244941,184630,45954,321040,62689,448645,78344,548127,278117,548847,520156r58048,15852l507581,578001,411581,482667r57918,15817c463666,285729,383954,125230,292409,141915,208937,157129,143697,315441,140839,509714l61936,503459xe" fillcolor="#4472c4 [3204]" strokecolor="#1f3763 [1604]" strokeweight="1pt">
+                  <v:shape id="Arrow: Circular 154" o:spid="_x0000_s1106" style="position:absolute;left:26279;top:1216;width:6106;height:10455;visibility:visible;mso-wrap-style:square;v-text-anchor:middle" coordsize="610575,1045505" o:gfxdata="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" path="m61936,503459c67657,244941,184630,45954,321040,62689,448645,78344,548127,278117,548847,520156r58048,15852l507581,578001,411581,482667r57918,15817c463666,285729,383954,125230,292409,141915,208937,157129,143697,315441,140839,509714l61936,503459xe" fillcolor="#4472c4 [3204]" strokecolor="#1f3763 [1604]" strokeweight="1pt">
                     <v:stroke joinstyle="miter"/>
                     <v:path arrowok="t" o:connecttype="custom" o:connectlocs="61936,503459;321040,62689;548847,520156;606895,536008;507581,578001;411581,482667;469499,498484;292409,141915;140839,509714;61936,503459" o:connectangles="0,0,0,0,0,0,0,0,0,0"/>
                   </v:shape>
                 </v:group>
-                <v:group id="Group 173" o:spid="_x0000_s1098" style="position:absolute;left:49255;top:18047;width:12484;height:13215" coordorigin="47890,18284" coordsize="12484,13214" o:gfxdata="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">
-                  <v:group id="Group 135" o:spid="_x0000_s1099" style="position:absolute;left:47890;top:19999;width:12484;height:11500" coordsize="14551,13716" o:gfxdata="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">
-                    <v:oval id="Oval 136" o:spid="_x0000_s1100" style="position:absolute;left:437;width:14003;height:13716;visibility:visible;mso-wrap-style:square;v-text-anchor:middle" o:gfxdata="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" filled="f" strokecolor="black [1600]" strokeweight="4.5pt">
+                <v:group id="Group 173" o:spid="_x0000_s1107" style="position:absolute;left:49255;top:18047;width:12484;height:13215" coordorigin="47890,18284" coordsize="12484,13214" o:gfxdata="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">
+                  <v:group id="Group 135" o:spid="_x0000_s1108" style="position:absolute;left:47890;top:19999;width:12484;height:11500" coordsize="14551,13716" o:gfxdata="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">
+                    <v:oval id="Oval 136" o:spid="_x0000_s1109" style="position:absolute;left:437;width:14003;height:13716;visibility:visible;mso-wrap-style:square;v-text-anchor:middle" o:gfxdata="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" filled="f" strokecolor="black [1600]" strokeweight="4.5pt">
                       <v:stroke joinstyle="miter"/>
                     </v:oval>
-                    <v:shape id="Text Box 3" o:spid="_x0000_s1101" type="#_x0000_t202" style="position:absolute;top:4541;width:14551;height:5354;visibility:visible;mso-wrap-style:square;v-text-anchor:top" o:gfxdata="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" filled="f" stroked="f" strokeweight=".5pt">
+                    <v:shape id="Text Box 3" o:spid="_x0000_s1110" type="#_x0000_t202" style="position:absolute;top:4541;width:14551;height:5354;visibility:visible;mso-wrap-style:square;v-text-anchor:top" o:gfxdata="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" filled="f" stroked="f" strokeweight=".5pt">
                       <v:textbox>
                         <w:txbxContent>
                           <w:p>
@@ -5342,17 +6417,17 @@
                       </v:textbox>
                     </v:shape>
                   </v:group>
-                  <v:shape id="Arrow: Circular 155" o:spid="_x0000_s1102" style="position:absolute;left:51330;top:18284;width:6105;height:10465;visibility:visible;mso-wrap-style:square;v-text-anchor:middle" coordsize="610575,1046479" o:gfxdata="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" path="m61936,503946c67651,245134,184636,45921,321057,62692,448655,78379,548128,278359,548848,520642r58047,15853l507585,578489,411582,483154r57918,15818c463673,285918,383949,125191,292393,141920,208925,157172,143693,315689,140839,510202l61936,503946xe" fillcolor="#4472c4 [3204]" strokecolor="#1f3763 [1604]" strokeweight="1pt">
+                  <v:shape id="Arrow: Circular 155" o:spid="_x0000_s1111" style="position:absolute;left:51330;top:18284;width:6105;height:10465;visibility:visible;mso-wrap-style:square;v-text-anchor:middle" coordsize="610575,1046479" o:gfxdata="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" path="m61936,503946c67651,245134,184636,45921,321057,62692,448655,78379,548128,278359,548848,520642r58047,15853l507585,578489,411582,483154r57918,15818c463673,285918,383949,125191,292393,141920,208925,157172,143693,315689,140839,510202l61936,503946xe" fillcolor="#4472c4 [3204]" strokecolor="#1f3763 [1604]" strokeweight="1pt">
                     <v:stroke joinstyle="miter"/>
                     <v:path arrowok="t" o:connecttype="custom" o:connectlocs="61936,503946;321057,62692;548848,520642;606895,536495;507585,578489;411582,483154;469500,498972;292393,141920;140839,510202;61936,503946" o:connectangles="0,0,0,0,0,0,0,0,0,0"/>
                   </v:shape>
                 </v:group>
-                <v:group id="Group 174" o:spid="_x0000_s1103" style="position:absolute;left:47514;top:1216;width:12484;height:13163" coordorigin="47514,1216" coordsize="12484,13163" o:gfxdata="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">
-                  <v:group id="Group 19" o:spid="_x0000_s1104" style="position:absolute;left:47514;top:2879;width:12484;height:11500" coordsize="14551,13716" o:gfxdata="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">
-                    <v:oval id="Oval 20" o:spid="_x0000_s1105" style="position:absolute;left:437;width:14003;height:13716;visibility:visible;mso-wrap-style:square;v-text-anchor:middle" o:gfxdata="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" filled="f" strokecolor="black [1600]" strokeweight="4.5pt">
+                <v:group id="Group 174" o:spid="_x0000_s1112" style="position:absolute;left:47514;top:1216;width:12484;height:13163" coordorigin="47514,1216" coordsize="12484,13163" o:gfxdata="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">
+                  <v:group id="Group 19" o:spid="_x0000_s1113" style="position:absolute;left:47514;top:2879;width:12484;height:11500" coordsize="14551,13716" o:gfxdata="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">
+                    <v:oval id="Oval 20" o:spid="_x0000_s1114" style="position:absolute;left:437;width:14003;height:13716;visibility:visible;mso-wrap-style:square;v-text-anchor:middle" o:gfxdata="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" filled="f" strokecolor="black [1600]" strokeweight="4.5pt">
                       <v:stroke joinstyle="miter"/>
                     </v:oval>
-                    <v:shape id="Text Box 3" o:spid="_x0000_s1106" type="#_x0000_t202" style="position:absolute;top:4541;width:14551;height:6032;visibility:visible;mso-wrap-style:square;v-text-anchor:top" o:gfxdata="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" filled="f" stroked="f" strokeweight=".5pt">
+                    <v:shape id="Text Box 3" o:spid="_x0000_s1115" type="#_x0000_t202" style="position:absolute;top:4541;width:14551;height:6032;visibility:visible;mso-wrap-style:square;v-text-anchor:top" o:gfxdata="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" filled="f" stroked="f" strokeweight=".5pt">
                       <v:textbox>
                         <w:txbxContent>
                           <w:p>
@@ -5397,12 +6472,12 @@
                       </v:textbox>
                     </v:shape>
                   </v:group>
-                  <v:shape id="Arrow: Circular 156" o:spid="_x0000_s1107" style="position:absolute;left:50758;top:1216;width:6392;height:10550;visibility:visible;mso-wrap-style:square;v-text-anchor:middle" coordsize="639150,1055030" o:gfxdata="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" path="m64854,507320c71078,248569,193018,49431,335397,65504,469230,80612,573746,281351,574533,524799r60755,16593l531162,585301,430833,485554r60601,16551c485041,291464,402121,132658,306741,148387,219206,162823,150592,320244,147441,513868l64854,507320xe" fillcolor="#4472c4 [3204]" strokecolor="#1f3763 [1604]" strokeweight="1pt">
+                  <v:shape id="Arrow: Circular 156" o:spid="_x0000_s1116" style="position:absolute;left:50758;top:1216;width:6392;height:10550;visibility:visible;mso-wrap-style:square;v-text-anchor:middle" coordsize="639150,1055030" o:gfxdata="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" path="m64854,507320c71078,248569,193018,49431,335397,65504,469230,80612,573746,281351,574533,524799r60755,16593l531162,585301,430833,485554r60601,16551c485041,291464,402121,132658,306741,148387,219206,162823,150592,320244,147441,513868l64854,507320xe" fillcolor="#4472c4 [3204]" strokecolor="#1f3763 [1604]" strokeweight="1pt">
                     <v:stroke joinstyle="miter"/>
                     <v:path arrowok="t" o:connecttype="custom" o:connectlocs="64854,507320;335397,65504;574533,524799;635288,541392;531162,585301;430833,485554;491434,502105;306741,148387;147441,513868;64854,507320" o:connectangles="0,0,0,0,0,0,0,0,0,0"/>
                   </v:shape>
                 </v:group>
-                <v:shape id="Text Box 134" o:spid="_x0000_s1108" type="#_x0000_t202" style="position:absolute;left:43805;top:37144;width:8677;height:2597;visibility:visible;mso-wrap-style:square;v-text-anchor:top" o:gfxdata="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" filled="f" stroked="f" strokeweight=".5pt">
+                <v:shape id="_x0000_s1117" type="#_x0000_t202" style="position:absolute;left:45782;top:33474;width:8678;height:2597;visibility:visible;mso-wrap-style:square;v-text-anchor:top" o:gfxdata="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" filled="f" stroked="f" strokeweight=".5pt">
                   <v:textbox>
                     <w:txbxContent>
                       <w:p>
@@ -5439,8 +6514,22 @@
                     </w:txbxContent>
                   </v:textbox>
                 </v:shape>
-                <v:group id="Group 3" o:spid="_x0000_s1109" style="position:absolute;left:18171;top:15979;width:10942;height:20906" coordorigin="19062,15860" coordsize="10941,20906" o:gfxdata="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">
-                  <v:shape id="Arrow: Up 116" o:spid="_x0000_s1110" type="#_x0000_t68" style="position:absolute;left:27146;top:15860;width:2857;height:20906;visibility:visible;mso-wrap-style:square;v-text-anchor:middle" o:gfxdata="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" adj="1476" fillcolor="#70ad47 [3209]" strokecolor="black [3213]" strokeweight="1pt">
+                <v:group id="Group 3" o:spid="_x0000_s1118" style="position:absolute;left:18171;top:15979;width:10942;height:20906" coordorigin="19062,15860" coordsize="10941,20906" o:gfxdata="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">
+                  <v:shapetype id="_x0000_t68" coordsize="21600,21600" o:spt="68" adj="5400,5400" path="m0@0l@1@0@1,21600@2,21600@2@0,21600@0,10800,xe">
+                    <v:stroke joinstyle="miter"/>
+                    <v:formulas>
+                      <v:f eqn="val #0"/>
+                      <v:f eqn="val #1"/>
+                      <v:f eqn="sum 21600 0 #1"/>
+                      <v:f eqn="prod #0 #1 10800"/>
+                      <v:f eqn="sum #0 0 @3"/>
+                    </v:formulas>
+                    <v:path o:connecttype="custom" o:connectlocs="10800,0;0,@0;10800,21600;21600,@0" o:connectangles="270,180,90,0" textboxrect="@1,@4,@2,21600"/>
+                    <v:handles>
+                      <v:h position="#1,#0" xrange="0,10800" yrange="0,21600"/>
+                    </v:handles>
+                  </v:shapetype>
+                  <v:shape id="Arrow: Up 116" o:spid="_x0000_s1119" type="#_x0000_t68" style="position:absolute;left:27146;top:15860;width:2857;height:20906;visibility:visible;mso-wrap-style:square;v-text-anchor:middle" o:gfxdata="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" adj="1476" fillcolor="#70ad47 [3209]" strokecolor="black [3213]" strokeweight="1pt">
                     <v:textbox>
                       <w:txbxContent>
                         <w:p>
@@ -5452,7 +6541,7 @@
                       </w:txbxContent>
                     </v:textbox>
                   </v:shape>
-                  <v:shape id="Text Box 134" o:spid="_x0000_s1111" type="#_x0000_t202" style="position:absolute;left:19062;top:24571;width:9725;height:6980;visibility:visible;mso-wrap-style:square;v-text-anchor:top" o:gfxdata="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" filled="f" stroked="f" strokeweight=".5pt">
+                  <v:shape id="_x0000_s1120" type="#_x0000_t202" style="position:absolute;left:19062;top:24571;width:9725;height:6980;visibility:visible;mso-wrap-style:square;v-text-anchor:top" o:gfxdata="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" filled="f" stroked="f" strokeweight=".5pt">
                     <v:textbox>
                       <w:txbxContent>
                         <w:p>
@@ -5482,7 +6571,7 @@
                     </v:textbox>
                   </v:shape>
                 </v:group>
-                <v:shape id="Text Box 134" o:spid="_x0000_s1112" type="#_x0000_t202" style="position:absolute;left:37010;top:10428;width:8772;height:2597;visibility:visible;mso-wrap-style:square;v-text-anchor:top" o:gfxdata="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" filled="f" stroked="f" strokeweight=".5pt">
+                <v:shape id="_x0000_s1121" type="#_x0000_t202" style="position:absolute;left:37010;top:10428;width:8772;height:2597;visibility:visible;mso-wrap-style:square;v-text-anchor:top" o:gfxdata="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" filled="f" stroked="f" strokeweight=".5pt">
                   <v:textbox>
                     <w:txbxContent>
                       <w:p>
@@ -5505,11 +6594,11 @@
                     </w:txbxContent>
                   </v:textbox>
                 </v:shape>
-                <v:group id="Group 160" o:spid="_x0000_s1113" style="position:absolute;left:47514;top:42097;width:12484;height:11500" coordsize="14551,13716" o:gfxdata="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">
-                  <v:oval id="Oval 161" o:spid="_x0000_s1114" style="position:absolute;left:437;width:14003;height:13716;visibility:visible;mso-wrap-style:square;v-text-anchor:middle" o:gfxdata="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" filled="f" strokecolor="black [1600]" strokeweight="4.5pt">
+                <v:group id="Group 160" o:spid="_x0000_s1122" style="position:absolute;left:47514;top:42097;width:12484;height:11500" coordsize="14551,13716" o:gfxdata="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">
+                  <v:oval id="Oval 161" o:spid="_x0000_s1123" style="position:absolute;left:437;width:14003;height:13716;visibility:visible;mso-wrap-style:square;v-text-anchor:middle" o:gfxdata="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" filled="f" strokecolor="black [1600]" strokeweight="4.5pt">
                     <v:stroke joinstyle="miter"/>
                   </v:oval>
-                  <v:shape id="Text Box 3" o:spid="_x0000_s1115" type="#_x0000_t202" style="position:absolute;top:4541;width:14551;height:6032;visibility:visible;mso-wrap-style:square;v-text-anchor:top" o:gfxdata="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" filled="f" stroked="f" strokeweight=".5pt">
+                  <v:shape id="Text Box 3" o:spid="_x0000_s1124" type="#_x0000_t202" style="position:absolute;top:4541;width:14551;height:6032;visibility:visible;mso-wrap-style:square;v-text-anchor:top" o:gfxdata="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" filled="f" stroked="f" strokeweight=".5pt">
                     <v:textbox>
                       <w:txbxContent>
                         <w:p>
@@ -5534,7 +6623,7 @@
                     </v:textbox>
                   </v:shape>
                 </v:group>
-                <v:shape id="Arrow: Up 166" o:spid="_x0000_s1116" type="#_x0000_t68" style="position:absolute;left:73056;top:36392;width:2658;height:4953;visibility:visible;mso-wrap-style:square;v-text-anchor:middle" o:gfxdata="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" adj="5794" fillcolor="red" strokecolor="black [3213]" strokeweight="1pt">
+                <v:shape id="Arrow: Up 166" o:spid="_x0000_s1125" type="#_x0000_t68" style="position:absolute;left:73056;top:36392;width:2658;height:4953;visibility:visible;mso-wrap-style:square;v-text-anchor:middle" o:gfxdata="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" adj="5794" fillcolor="red" strokecolor="black [3213]" strokeweight="1pt">
                   <v:textbox>
                     <w:txbxContent>
                       <w:p>
@@ -5567,12 +6656,12 @@
                     </w:txbxContent>
                   </v:textbox>
                 </v:shape>
-                <v:group id="Group 1" o:spid="_x0000_s1117" style="position:absolute;left:58901;top:33155;width:14758;height:12327" coordorigin="60386,33156" coordsize="13272,9433" o:gfxdata="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">
-                  <v:shape id="Arrow: Bent 167" o:spid="_x0000_s1118" style="position:absolute;left:63128;top:31767;width:9141;height:11920;rotation:90;flip:y;visibility:visible;mso-wrap-style:square;v-text-anchor:middle" coordsize="914060,1191940" o:gfxdata="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" path="m,1191940l,833074c,430711,326179,104532,728542,104532r,l728542,,914060,151542,728542,303084r,-104532l728542,198552v-350437,,-634522,284085,-634522,634522l94020,1191940r-94020,xe" fillcolor="#70ad47 [3209]" strokecolor="black [3213]" strokeweight="1pt">
+                <v:group id="Group 1" o:spid="_x0000_s1126" style="position:absolute;left:58901;top:33155;width:14758;height:12327" coordorigin="60386,33156" coordsize="13272,9433" o:gfxdata="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">
+                  <v:shape id="Arrow: Bent 167" o:spid="_x0000_s1127" style="position:absolute;left:63128;top:31767;width:9141;height:11920;rotation:90;flip:y;visibility:visible;mso-wrap-style:square;v-text-anchor:middle" coordsize="914060,1191940" o:gfxdata="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" path="m,1191940l,833074c,430711,326179,104532,728542,104532r,l728542,,914060,151542,728542,303084r,-104532l728542,198552v-350437,,-634522,284085,-634522,634522l94020,1191940r-94020,xe" fillcolor="#70ad47 [3209]" strokecolor="black [3213]" strokeweight="1pt">
                     <v:stroke joinstyle="miter"/>
                     <v:path arrowok="t" o:connecttype="custom" o:connectlocs="0,1191940;0,833074;728542,104532;728542,104532;728542,0;914060,151542;728542,303084;728542,198552;728542,198552;94020,833074;94020,1191940;0,1191940" o:connectangles="0,0,0,0,0,0,0,0,0,0,0,0"/>
                   </v:shape>
-                  <v:shape id="Text Box 134" o:spid="_x0000_s1119" type="#_x0000_t202" style="position:absolute;left:60386;top:36493;width:7620;height:6096;visibility:visible;mso-wrap-style:square;v-text-anchor:top" o:gfxdata="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" filled="f" stroked="f" strokeweight=".5pt">
+                  <v:shape id="_x0000_s1128" type="#_x0000_t202" style="position:absolute;left:60386;top:36493;width:7620;height:6096;visibility:visible;mso-wrap-style:square;v-text-anchor:top" o:gfxdata="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" filled="f" stroked="f" strokeweight=".5pt">
                     <v:textbox>
                       <w:txbxContent>
                         <w:p>
@@ -5624,17 +6713,17 @@
                     </v:textbox>
                   </v:shape>
                 </v:group>
-                <v:group id="Group 176" o:spid="_x0000_s1120" style="position:absolute;left:30994;top:29642;width:53054;height:27772" coordorigin="31327,29642" coordsize="53054,27771" o:gfxdata="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">
-                  <v:shape id="Arrow: Bent 170" o:spid="_x0000_s1121" style="position:absolute;left:31327;top:53911;width:53054;height:3503;flip:y;visibility:visible;mso-wrap-style:square;v-text-anchor:middle" coordsize="5305425,350310" o:gfxdata="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" path="m,350310l,303608c,168051,109891,58160,245448,58160r4979774,l5225222,r80203,102161l5225222,204322r,-58160l245448,146162v-86956,,-157447,70491,-157447,157447l88001,350310,,350310xe" fillcolor="red" strokecolor="black [3213]" strokeweight="1pt">
+                <v:group id="Group 176" o:spid="_x0000_s1129" style="position:absolute;left:30994;top:29642;width:53054;height:27772" coordorigin="31327,29642" coordsize="53054,27771" o:gfxdata="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">
+                  <v:shape id="Arrow: Bent 170" o:spid="_x0000_s1130" style="position:absolute;left:31327;top:53911;width:53054;height:3503;flip:y;visibility:visible;mso-wrap-style:square;v-text-anchor:middle" coordsize="5305425,350310" o:gfxdata="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" path="m,350310l,303608c,168051,109891,58160,245448,58160r4979774,l5225222,r80203,102161l5225222,204322r,-58160l245448,146162v-86956,,-157447,70491,-157447,157447l88001,350310,,350310xe" fillcolor="red" strokecolor="black [3213]" strokeweight="1pt">
                     <v:stroke joinstyle="miter"/>
                     <v:path arrowok="t" o:connecttype="custom" o:connectlocs="0,350310;0,303608;245448,58160;5225222,58160;5225222,0;5305425,102161;5225222,204322;5225222,146162;245448,146162;88001,303609;88001,350310;0,350310" o:connectangles="0,0,0,0,0,0,0,0,0,0,0,0"/>
                   </v:shape>
-                  <v:shape id="Arrow: Bent 171" o:spid="_x0000_s1122" style="position:absolute;left:81152;top:29642;width:3229;height:27184;rotation:180;flip:y;visibility:visible;mso-wrap-style:square;v-text-anchor:middle" coordsize="322877,2718401" o:gfxdata="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" path="m,2718401l,279833c,154891,101285,53606,226227,53606r22727,l248954,r73923,94161l248954,188321r,-53605l226227,134716v-80146,,-145117,64971,-145117,145117l81110,2718401r-81110,xe" fillcolor="red" strokecolor="black [3213]" strokeweight="1pt">
+                  <v:shape id="Arrow: Bent 171" o:spid="_x0000_s1131" style="position:absolute;left:81152;top:29642;width:3229;height:27184;rotation:180;flip:y;visibility:visible;mso-wrap-style:square;v-text-anchor:middle" coordsize="322877,2718401" o:gfxdata="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" path="m,2718401l,279833c,154891,101285,53606,226227,53606r22727,l248954,r73923,94161l248954,188321r,-53605l226227,134716v-80146,,-145117,64971,-145117,145117l81110,2718401r-81110,xe" fillcolor="red" strokecolor="black [3213]" strokeweight="1pt">
                     <v:stroke joinstyle="miter"/>
                     <v:path arrowok="t" o:connecttype="custom" o:connectlocs="0,2718401;0,279833;226227,53606;248954,53606;248954,0;322877,94161;248954,188321;248954,134716;226227,134716;81110,279833;81110,2718401;0,2718401" o:connectangles="0,0,0,0,0,0,0,0,0,0,0,0"/>
                   </v:shape>
                 </v:group>
-                <v:shape id="Text Box 134" o:spid="_x0000_s1123" type="#_x0000_t202" style="position:absolute;left:36661;top:52900;width:8103;height:2590;visibility:visible;mso-wrap-style:square;v-text-anchor:top" o:gfxdata="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" filled="f" stroked="f" strokeweight=".5pt">
+                <v:shape id="_x0000_s1132" type="#_x0000_t202" style="position:absolute;left:36661;top:52900;width:8103;height:2590;visibility:visible;mso-wrap-style:square;v-text-anchor:top" o:gfxdata="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" filled="f" stroked="f" strokeweight=".5pt">
                   <v:textbox>
                     <w:txbxContent>
                       <w:p>
@@ -5656,6 +6745,10 @@
                       </w:p>
                     </w:txbxContent>
                   </v:textbox>
+                </v:shape>
+                <v:shape id="Arrow: Circular 120" o:spid="_x0000_s1133" style="position:absolute;left:4899;top:46662;width:5811;height:10750;visibility:visible;mso-wrap-style:square;v-text-anchor:middle" coordsize="581025,1075055" o:gfxdata="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" path="m58906,519165c63928,248888,176252,40851,306860,59928,427760,77587,521659,284682,522286,535050r55254,15091l483303,590180,391679,499381r55158,15064c441787,287244,364899,115726,276941,135452,197866,153185,136447,320625,134007,525120l58906,519165xe" fillcolor="#4472c4 [3204]" strokecolor="#1f3763 [1604]" strokeweight="1pt">
+                  <v:stroke joinstyle="miter"/>
+                  <v:path arrowok="t" o:connecttype="custom" o:connectlocs="58906,519165;306860,59928;522286,535050;577540,550141;483303,590180;391679,499381;446837,514445;276941,135452;134007,525120;58906,519165" o:connectangles="0,0,0,0,0,0,0,0,0,0"/>
                 </v:shape>
                 <w10:anchorlock/>
               </v:group>

</xml_diff>